<commit_message>
Finsihed project doku and fixed issue on connectSatusLabel of chat and changed buttons for game start
</commit_message>
<xml_diff>
--- a/Projektdokumentation/Projektdokumentation.docx
+++ b/Projektdokumentation/Projektdokumentation.docx
@@ -8,19 +8,1136 @@
         <w:spacing w:before="2040"/>
       </w:pPr>
       <w:r>
-        <w:t xml:space="preserve">School </w:t>
-      </w:r>
-      <w:r>
-        <w:t>Skipper</w:t>
+        <w:rPr>
+          <w:noProof/>
+        </w:rPr>
+        <w:drawing>
+          <wp:anchor distT="0" distB="0" distL="114300" distR="114300" simplePos="0" relativeHeight="251658240" behindDoc="1" locked="0" layoutInCell="1" allowOverlap="1" wp14:anchorId="3A45149C" wp14:editId="273162DF">
+            <wp:simplePos x="0" y="0"/>
+            <wp:positionH relativeFrom="margin">
+              <wp:align>center</wp:align>
+            </wp:positionH>
+            <wp:positionV relativeFrom="paragraph">
+              <wp:posOffset>186690</wp:posOffset>
+            </wp:positionV>
+            <wp:extent cx="5380632" cy="7743825"/>
+            <wp:effectExtent l="0" t="0" r="0" b="0"/>
+            <wp:wrapNone/>
+            <wp:docPr id="52289070" name="Picture 2" descr="A screen shot of a cellphone&#10;&#10;Description automatically generated"/>
+            <wp:cNvGraphicFramePr>
+              <a:graphicFrameLocks xmlns:a="http://schemas.openxmlformats.org/drawingml/2006/main" noChangeAspect="1"/>
+            </wp:cNvGraphicFramePr>
+            <a:graphic xmlns:a="http://schemas.openxmlformats.org/drawingml/2006/main">
+              <a:graphicData uri="http://schemas.openxmlformats.org/drawingml/2006/picture">
+                <pic:pic xmlns:pic="http://schemas.openxmlformats.org/drawingml/2006/picture">
+                  <pic:nvPicPr>
+                    <pic:cNvPr id="52289070" name="Picture 2" descr="A screen shot of a cellphone&#10;&#10;Description automatically generated"/>
+                    <pic:cNvPicPr>
+                      <a:picLocks noChangeAspect="1" noChangeArrowheads="1"/>
+                    </pic:cNvPicPr>
+                  </pic:nvPicPr>
+                  <pic:blipFill rotWithShape="1">
+                    <a:blip r:embed="rId8">
+                      <a:extLst>
+                        <a:ext uri="{28A0092B-C50C-407E-A947-70E740481C1C}">
+                          <a14:useLocalDpi xmlns:a14="http://schemas.microsoft.com/office/drawing/2010/main" val="0"/>
+                        </a:ext>
+                      </a:extLst>
+                    </a:blip>
+                    <a:srcRect b="4053"/>
+                    <a:stretch/>
+                  </pic:blipFill>
+                  <pic:spPr bwMode="auto">
+                    <a:xfrm>
+                      <a:off x="0" y="0"/>
+                      <a:ext cx="5380632" cy="7743825"/>
+                    </a:xfrm>
+                    <a:prstGeom prst="rect">
+                      <a:avLst/>
+                    </a:prstGeom>
+                    <a:ln>
+                      <a:noFill/>
+                    </a:ln>
+                    <a:effectLst>
+                      <a:softEdge rad="112500"/>
+                    </a:effectLst>
+                    <a:extLst>
+                      <a:ext uri="{53640926-AAD7-44D8-BBD7-CCE9431645EC}">
+                        <a14:shadowObscured xmlns:a14="http://schemas.microsoft.com/office/drawing/2010/main"/>
+                      </a:ext>
+                    </a:extLst>
+                  </pic:spPr>
+                </pic:pic>
+              </a:graphicData>
+            </a:graphic>
+            <wp14:sizeRelH relativeFrom="page">
+              <wp14:pctWidth>0</wp14:pctWidth>
+            </wp14:sizeRelH>
+            <wp14:sizeRelV relativeFrom="page">
+              <wp14:pctHeight>0</wp14:pctHeight>
+            </wp14:sizeRelV>
+          </wp:anchor>
+        </w:drawing>
+      </w:r>
+    </w:p>
+    <w:p>
+      <w:pPr>
+        <w:pStyle w:val="Title"/>
+        <w:spacing w:before="2040"/>
+        <w:rPr>
+          <w:lang w:val="en-US"/>
+        </w:rPr>
+      </w:pPr>
+      <w:r>
+        <w:rPr>
+          <w:lang w:val="en-US"/>
+        </w:rPr>
+        <w:t>School Skipper</w:t>
       </w:r>
     </w:p>
     <w:p>
       <w:pPr>
         <w:pStyle w:val="Subtitle"/>
-      </w:pPr>
-      <w:r>
+        <w:rPr>
+          <w:lang w:val="en-US"/>
+        </w:rPr>
+      </w:pPr>
+      <w:r>
+        <w:rPr>
+          <w:lang w:val="en-US"/>
+        </w:rPr>
         <w:t>DoNnErB GmbH</w:t>
       </w:r>
+      <w:r>
+        <w:rPr>
+          <w:lang w:val="en-US"/>
+        </w:rPr>
+        <w:br w:type="page"/>
+      </w:r>
+    </w:p>
+    <w:sdt>
+      <w:sdtPr>
+        <w:rPr>
+          <w:rFonts w:asciiTheme="minorHAnsi" w:eastAsiaTheme="minorHAnsi" w:hAnsiTheme="minorHAnsi" w:cstheme="minorBidi"/>
+          <w:b/>
+          <w:bCs/>
+          <w:color w:val="auto"/>
+          <w:kern w:val="2"/>
+          <w:sz w:val="22"/>
+          <w:szCs w:val="22"/>
+          <w:lang w:val="de-DE"/>
+          <w14:ligatures w14:val="standardContextual"/>
+        </w:rPr>
+        <w:id w:val="-1746492029"/>
+        <w:docPartObj>
+          <w:docPartGallery w:val="Table of Contents"/>
+          <w:docPartUnique/>
+        </w:docPartObj>
+      </w:sdtPr>
+      <w:sdtEndPr>
+        <w:rPr>
+          <w:noProof/>
+        </w:rPr>
+      </w:sdtEndPr>
+      <w:sdtContent>
+        <w:p>
+          <w:pPr>
+            <w:pStyle w:val="TOCHeading"/>
+            <w:jc w:val="center"/>
+            <w:rPr>
+              <w:b/>
+              <w:bCs/>
+              <w:color w:val="000000" w:themeColor="text1"/>
+              <w:sz w:val="40"/>
+              <w:szCs w:val="40"/>
+            </w:rPr>
+          </w:pPr>
+          <w:r>
+            <w:rPr>
+              <w:b/>
+              <w:bCs/>
+              <w:color w:val="000000" w:themeColor="text1"/>
+              <w:sz w:val="40"/>
+              <w:szCs w:val="40"/>
+            </w:rPr>
+            <w:t>Inhaltsverzeichnis</w:t>
+          </w:r>
+        </w:p>
+        <w:p>
+          <w:pPr>
+            <w:rPr>
+              <w:lang w:val="en-US"/>
+            </w:rPr>
+          </w:pPr>
+        </w:p>
+        <w:p>
+          <w:pPr>
+            <w:pStyle w:val="TOC1"/>
+            <w:tabs>
+              <w:tab w:val="left" w:pos="440"/>
+              <w:tab w:val="right" w:leader="dot" w:pos="9016"/>
+            </w:tabs>
+            <w:rPr>
+              <w:rFonts w:eastAsiaTheme="minorEastAsia"/>
+              <w:noProof/>
+              <w:lang w:eastAsia="de-DE"/>
+            </w:rPr>
+          </w:pPr>
+          <w:r>
+            <w:fldChar w:fldCharType="begin"/>
+          </w:r>
+          <w:r>
+            <w:instrText xml:space="preserve"> TOC \o "1-3" \h \z \u </w:instrText>
+          </w:r>
+          <w:r>
+            <w:fldChar w:fldCharType="separate"/>
+          </w:r>
+          <w:hyperlink w:anchor="_Toc161087328" w:history="1">
+            <w:r>
+              <w:rPr>
+                <w:rStyle w:val="Hyperlink"/>
+                <w:noProof/>
+              </w:rPr>
+              <w:t>1.</w:t>
+            </w:r>
+            <w:r>
+              <w:rPr>
+                <w:rFonts w:eastAsiaTheme="minorEastAsia"/>
+                <w:noProof/>
+                <w:lang w:eastAsia="de-DE"/>
+              </w:rPr>
+              <w:tab/>
+            </w:r>
+            <w:r>
+              <w:rPr>
+                <w:rStyle w:val="Hyperlink"/>
+                <w:noProof/>
+              </w:rPr>
+              <w:t>Einleitung</w:t>
+            </w:r>
+            <w:r>
+              <w:rPr>
+                <w:noProof/>
+                <w:webHidden/>
+              </w:rPr>
+              <w:tab/>
+            </w:r>
+            <w:r>
+              <w:rPr>
+                <w:noProof/>
+                <w:webHidden/>
+              </w:rPr>
+              <w:fldChar w:fldCharType="begin"/>
+            </w:r>
+            <w:r>
+              <w:rPr>
+                <w:noProof/>
+                <w:webHidden/>
+              </w:rPr>
+              <w:instrText xml:space="preserve"> PAGEREF _Toc161087328 \h </w:instrText>
+            </w:r>
+            <w:r>
+              <w:rPr>
+                <w:noProof/>
+                <w:webHidden/>
+              </w:rPr>
+            </w:r>
+            <w:r>
+              <w:rPr>
+                <w:noProof/>
+                <w:webHidden/>
+              </w:rPr>
+              <w:fldChar w:fldCharType="separate"/>
+            </w:r>
+            <w:r>
+              <w:rPr>
+                <w:noProof/>
+                <w:webHidden/>
+              </w:rPr>
+              <w:t>3</w:t>
+            </w:r>
+            <w:r>
+              <w:rPr>
+                <w:noProof/>
+                <w:webHidden/>
+              </w:rPr>
+              <w:fldChar w:fldCharType="end"/>
+            </w:r>
+          </w:hyperlink>
+        </w:p>
+        <w:p>
+          <w:pPr>
+            <w:pStyle w:val="TOC1"/>
+            <w:tabs>
+              <w:tab w:val="left" w:pos="440"/>
+              <w:tab w:val="right" w:leader="dot" w:pos="9016"/>
+            </w:tabs>
+            <w:rPr>
+              <w:rFonts w:eastAsiaTheme="minorEastAsia"/>
+              <w:noProof/>
+              <w:lang w:eastAsia="de-DE"/>
+            </w:rPr>
+          </w:pPr>
+          <w:hyperlink w:anchor="_Toc161087329" w:history="1">
+            <w:r>
+              <w:rPr>
+                <w:rStyle w:val="Hyperlink"/>
+                <w:noProof/>
+              </w:rPr>
+              <w:t>2.</w:t>
+            </w:r>
+            <w:r>
+              <w:rPr>
+                <w:rFonts w:eastAsiaTheme="minorEastAsia"/>
+                <w:noProof/>
+                <w:lang w:eastAsia="de-DE"/>
+              </w:rPr>
+              <w:tab/>
+            </w:r>
+            <w:r>
+              <w:rPr>
+                <w:rStyle w:val="Hyperlink"/>
+                <w:noProof/>
+              </w:rPr>
+              <w:t>Spielziel</w:t>
+            </w:r>
+            <w:r>
+              <w:rPr>
+                <w:noProof/>
+                <w:webHidden/>
+              </w:rPr>
+              <w:tab/>
+            </w:r>
+            <w:r>
+              <w:rPr>
+                <w:noProof/>
+                <w:webHidden/>
+              </w:rPr>
+              <w:fldChar w:fldCharType="begin"/>
+            </w:r>
+            <w:r>
+              <w:rPr>
+                <w:noProof/>
+                <w:webHidden/>
+              </w:rPr>
+              <w:instrText xml:space="preserve"> PAGEREF _Toc161087329 \h </w:instrText>
+            </w:r>
+            <w:r>
+              <w:rPr>
+                <w:noProof/>
+                <w:webHidden/>
+              </w:rPr>
+            </w:r>
+            <w:r>
+              <w:rPr>
+                <w:noProof/>
+                <w:webHidden/>
+              </w:rPr>
+              <w:fldChar w:fldCharType="separate"/>
+            </w:r>
+            <w:r>
+              <w:rPr>
+                <w:noProof/>
+                <w:webHidden/>
+              </w:rPr>
+              <w:t>3</w:t>
+            </w:r>
+            <w:r>
+              <w:rPr>
+                <w:noProof/>
+                <w:webHidden/>
+              </w:rPr>
+              <w:fldChar w:fldCharType="end"/>
+            </w:r>
+          </w:hyperlink>
+        </w:p>
+        <w:p>
+          <w:pPr>
+            <w:pStyle w:val="TOC1"/>
+            <w:tabs>
+              <w:tab w:val="left" w:pos="440"/>
+              <w:tab w:val="right" w:leader="dot" w:pos="9016"/>
+            </w:tabs>
+            <w:rPr>
+              <w:rFonts w:eastAsiaTheme="minorEastAsia"/>
+              <w:noProof/>
+              <w:lang w:eastAsia="de-DE"/>
+            </w:rPr>
+          </w:pPr>
+          <w:hyperlink w:anchor="_Toc161087330" w:history="1">
+            <w:r>
+              <w:rPr>
+                <w:rStyle w:val="Hyperlink"/>
+                <w:noProof/>
+              </w:rPr>
+              <w:t>3.</w:t>
+            </w:r>
+            <w:r>
+              <w:rPr>
+                <w:rFonts w:eastAsiaTheme="minorEastAsia"/>
+                <w:noProof/>
+                <w:lang w:eastAsia="de-DE"/>
+              </w:rPr>
+              <w:tab/>
+            </w:r>
+            <w:r>
+              <w:rPr>
+                <w:rStyle w:val="Hyperlink"/>
+                <w:noProof/>
+              </w:rPr>
+              <w:t>Architekturentwurf</w:t>
+            </w:r>
+            <w:r>
+              <w:rPr>
+                <w:noProof/>
+                <w:webHidden/>
+              </w:rPr>
+              <w:tab/>
+            </w:r>
+            <w:r>
+              <w:rPr>
+                <w:noProof/>
+                <w:webHidden/>
+              </w:rPr>
+              <w:fldChar w:fldCharType="begin"/>
+            </w:r>
+            <w:r>
+              <w:rPr>
+                <w:noProof/>
+                <w:webHidden/>
+              </w:rPr>
+              <w:instrText xml:space="preserve"> PAGEREF _Toc161087330 \h </w:instrText>
+            </w:r>
+            <w:r>
+              <w:rPr>
+                <w:noProof/>
+                <w:webHidden/>
+              </w:rPr>
+            </w:r>
+            <w:r>
+              <w:rPr>
+                <w:noProof/>
+                <w:webHidden/>
+              </w:rPr>
+              <w:fldChar w:fldCharType="separate"/>
+            </w:r>
+            <w:r>
+              <w:rPr>
+                <w:noProof/>
+                <w:webHidden/>
+              </w:rPr>
+              <w:t>3</w:t>
+            </w:r>
+            <w:r>
+              <w:rPr>
+                <w:noProof/>
+                <w:webHidden/>
+              </w:rPr>
+              <w:fldChar w:fldCharType="end"/>
+            </w:r>
+          </w:hyperlink>
+        </w:p>
+        <w:p>
+          <w:pPr>
+            <w:pStyle w:val="TOC1"/>
+            <w:tabs>
+              <w:tab w:val="left" w:pos="440"/>
+              <w:tab w:val="right" w:leader="dot" w:pos="9016"/>
+            </w:tabs>
+            <w:rPr>
+              <w:rFonts w:eastAsiaTheme="minorEastAsia"/>
+              <w:noProof/>
+              <w:lang w:eastAsia="de-DE"/>
+            </w:rPr>
+          </w:pPr>
+          <w:hyperlink w:anchor="_Toc161087331" w:history="1">
+            <w:r>
+              <w:rPr>
+                <w:rStyle w:val="Hyperlink"/>
+                <w:noProof/>
+              </w:rPr>
+              <w:t>4.</w:t>
+            </w:r>
+            <w:r>
+              <w:rPr>
+                <w:rFonts w:eastAsiaTheme="minorEastAsia"/>
+                <w:noProof/>
+                <w:lang w:eastAsia="de-DE"/>
+              </w:rPr>
+              <w:tab/>
+            </w:r>
+            <w:r>
+              <w:rPr>
+                <w:rStyle w:val="Hyperlink"/>
+                <w:noProof/>
+              </w:rPr>
+              <w:t>Projektdurchführung</w:t>
+            </w:r>
+            <w:r>
+              <w:rPr>
+                <w:noProof/>
+                <w:webHidden/>
+              </w:rPr>
+              <w:tab/>
+            </w:r>
+            <w:r>
+              <w:rPr>
+                <w:noProof/>
+                <w:webHidden/>
+              </w:rPr>
+              <w:fldChar w:fldCharType="begin"/>
+            </w:r>
+            <w:r>
+              <w:rPr>
+                <w:noProof/>
+                <w:webHidden/>
+              </w:rPr>
+              <w:instrText xml:space="preserve"> PAGEREF _Toc161087331 \h </w:instrText>
+            </w:r>
+            <w:r>
+              <w:rPr>
+                <w:noProof/>
+                <w:webHidden/>
+              </w:rPr>
+            </w:r>
+            <w:r>
+              <w:rPr>
+                <w:noProof/>
+                <w:webHidden/>
+              </w:rPr>
+              <w:fldChar w:fldCharType="separate"/>
+            </w:r>
+            <w:r>
+              <w:rPr>
+                <w:noProof/>
+                <w:webHidden/>
+              </w:rPr>
+              <w:t>3</w:t>
+            </w:r>
+            <w:r>
+              <w:rPr>
+                <w:noProof/>
+                <w:webHidden/>
+              </w:rPr>
+              <w:fldChar w:fldCharType="end"/>
+            </w:r>
+          </w:hyperlink>
+        </w:p>
+        <w:p>
+          <w:pPr>
+            <w:pStyle w:val="TOC1"/>
+            <w:tabs>
+              <w:tab w:val="left" w:pos="660"/>
+              <w:tab w:val="right" w:leader="dot" w:pos="9016"/>
+            </w:tabs>
+            <w:rPr>
+              <w:rFonts w:eastAsiaTheme="minorEastAsia"/>
+              <w:noProof/>
+              <w:lang w:eastAsia="de-DE"/>
+            </w:rPr>
+          </w:pPr>
+          <w:hyperlink w:anchor="_Toc161087332" w:history="1">
+            <w:r>
+              <w:rPr>
+                <w:rStyle w:val="Hyperlink"/>
+                <w:noProof/>
+              </w:rPr>
+              <w:t>4.1.</w:t>
+            </w:r>
+            <w:r>
+              <w:rPr>
+                <w:rFonts w:eastAsiaTheme="minorEastAsia"/>
+                <w:noProof/>
+                <w:lang w:eastAsia="de-DE"/>
+              </w:rPr>
+              <w:tab/>
+            </w:r>
+            <w:r>
+              <w:rPr>
+                <w:rStyle w:val="Hyperlink"/>
+                <w:noProof/>
+              </w:rPr>
+              <w:t>Implementierung</w:t>
+            </w:r>
+            <w:r>
+              <w:rPr>
+                <w:noProof/>
+                <w:webHidden/>
+              </w:rPr>
+              <w:tab/>
+            </w:r>
+            <w:r>
+              <w:rPr>
+                <w:noProof/>
+                <w:webHidden/>
+              </w:rPr>
+              <w:fldChar w:fldCharType="begin"/>
+            </w:r>
+            <w:r>
+              <w:rPr>
+                <w:noProof/>
+                <w:webHidden/>
+              </w:rPr>
+              <w:instrText xml:space="preserve"> PAGEREF _Toc161087332 \h </w:instrText>
+            </w:r>
+            <w:r>
+              <w:rPr>
+                <w:noProof/>
+                <w:webHidden/>
+              </w:rPr>
+            </w:r>
+            <w:r>
+              <w:rPr>
+                <w:noProof/>
+                <w:webHidden/>
+              </w:rPr>
+              <w:fldChar w:fldCharType="separate"/>
+            </w:r>
+            <w:r>
+              <w:rPr>
+                <w:noProof/>
+                <w:webHidden/>
+              </w:rPr>
+              <w:t>3</w:t>
+            </w:r>
+            <w:r>
+              <w:rPr>
+                <w:noProof/>
+                <w:webHidden/>
+              </w:rPr>
+              <w:fldChar w:fldCharType="end"/>
+            </w:r>
+          </w:hyperlink>
+        </w:p>
+        <w:p>
+          <w:pPr>
+            <w:pStyle w:val="TOC1"/>
+            <w:tabs>
+              <w:tab w:val="left" w:pos="880"/>
+              <w:tab w:val="right" w:leader="dot" w:pos="9016"/>
+            </w:tabs>
+            <w:rPr>
+              <w:rFonts w:eastAsiaTheme="minorEastAsia"/>
+              <w:noProof/>
+              <w:lang w:eastAsia="de-DE"/>
+            </w:rPr>
+          </w:pPr>
+          <w:hyperlink w:anchor="_Toc161087333" w:history="1">
+            <w:r>
+              <w:rPr>
+                <w:rStyle w:val="Hyperlink"/>
+                <w:noProof/>
+              </w:rPr>
+              <w:t>4.1.1.</w:t>
+            </w:r>
+            <w:r>
+              <w:rPr>
+                <w:rFonts w:eastAsiaTheme="minorEastAsia"/>
+                <w:noProof/>
+                <w:lang w:eastAsia="de-DE"/>
+              </w:rPr>
+              <w:tab/>
+            </w:r>
+            <w:r>
+              <w:rPr>
+                <w:rStyle w:val="Hyperlink"/>
+                <w:noProof/>
+              </w:rPr>
+              <w:t>Benutzeroberfläche</w:t>
+            </w:r>
+            <w:r>
+              <w:rPr>
+                <w:noProof/>
+                <w:webHidden/>
+              </w:rPr>
+              <w:tab/>
+            </w:r>
+            <w:r>
+              <w:rPr>
+                <w:noProof/>
+                <w:webHidden/>
+              </w:rPr>
+              <w:fldChar w:fldCharType="begin"/>
+            </w:r>
+            <w:r>
+              <w:rPr>
+                <w:noProof/>
+                <w:webHidden/>
+              </w:rPr>
+              <w:instrText xml:space="preserve"> PAGEREF _Toc161087333 \h </w:instrText>
+            </w:r>
+            <w:r>
+              <w:rPr>
+                <w:noProof/>
+                <w:webHidden/>
+              </w:rPr>
+            </w:r>
+            <w:r>
+              <w:rPr>
+                <w:noProof/>
+                <w:webHidden/>
+              </w:rPr>
+              <w:fldChar w:fldCharType="separate"/>
+            </w:r>
+            <w:r>
+              <w:rPr>
+                <w:noProof/>
+                <w:webHidden/>
+              </w:rPr>
+              <w:t>3</w:t>
+            </w:r>
+            <w:r>
+              <w:rPr>
+                <w:noProof/>
+                <w:webHidden/>
+              </w:rPr>
+              <w:fldChar w:fldCharType="end"/>
+            </w:r>
+          </w:hyperlink>
+        </w:p>
+        <w:p>
+          <w:pPr>
+            <w:pStyle w:val="TOC1"/>
+            <w:tabs>
+              <w:tab w:val="left" w:pos="880"/>
+              <w:tab w:val="right" w:leader="dot" w:pos="9016"/>
+            </w:tabs>
+            <w:rPr>
+              <w:rFonts w:eastAsiaTheme="minorEastAsia"/>
+              <w:noProof/>
+              <w:lang w:eastAsia="de-DE"/>
+            </w:rPr>
+          </w:pPr>
+          <w:hyperlink w:anchor="_Toc161087334" w:history="1">
+            <w:r>
+              <w:rPr>
+                <w:rStyle w:val="Hyperlink"/>
+                <w:noProof/>
+              </w:rPr>
+              <w:t>4.1.2.</w:t>
+            </w:r>
+            <w:r>
+              <w:rPr>
+                <w:rFonts w:eastAsiaTheme="minorEastAsia"/>
+                <w:noProof/>
+                <w:lang w:eastAsia="de-DE"/>
+              </w:rPr>
+              <w:tab/>
+            </w:r>
+            <w:r>
+              <w:rPr>
+                <w:rStyle w:val="Hyperlink"/>
+                <w:noProof/>
+              </w:rPr>
+              <w:t>Implementierte Klassen</w:t>
+            </w:r>
+            <w:r>
+              <w:rPr>
+                <w:noProof/>
+                <w:webHidden/>
+              </w:rPr>
+              <w:tab/>
+            </w:r>
+            <w:r>
+              <w:rPr>
+                <w:noProof/>
+                <w:webHidden/>
+              </w:rPr>
+              <w:fldChar w:fldCharType="begin"/>
+            </w:r>
+            <w:r>
+              <w:rPr>
+                <w:noProof/>
+                <w:webHidden/>
+              </w:rPr>
+              <w:instrText xml:space="preserve"> PAGEREF _Toc161087334 \h </w:instrText>
+            </w:r>
+            <w:r>
+              <w:rPr>
+                <w:noProof/>
+                <w:webHidden/>
+              </w:rPr>
+            </w:r>
+            <w:r>
+              <w:rPr>
+                <w:noProof/>
+                <w:webHidden/>
+              </w:rPr>
+              <w:fldChar w:fldCharType="separate"/>
+            </w:r>
+            <w:r>
+              <w:rPr>
+                <w:noProof/>
+                <w:webHidden/>
+              </w:rPr>
+              <w:t>4</w:t>
+            </w:r>
+            <w:r>
+              <w:rPr>
+                <w:noProof/>
+                <w:webHidden/>
+              </w:rPr>
+              <w:fldChar w:fldCharType="end"/>
+            </w:r>
+          </w:hyperlink>
+        </w:p>
+        <w:p>
+          <w:pPr>
+            <w:pStyle w:val="TOC1"/>
+            <w:tabs>
+              <w:tab w:val="left" w:pos="440"/>
+              <w:tab w:val="right" w:leader="dot" w:pos="9016"/>
+            </w:tabs>
+            <w:rPr>
+              <w:rFonts w:eastAsiaTheme="minorEastAsia"/>
+              <w:noProof/>
+              <w:lang w:eastAsia="de-DE"/>
+            </w:rPr>
+          </w:pPr>
+          <w:hyperlink w:anchor="_Toc161087335" w:history="1">
+            <w:r>
+              <w:rPr>
+                <w:rStyle w:val="Hyperlink"/>
+                <w:noProof/>
+              </w:rPr>
+              <w:t>5.</w:t>
+            </w:r>
+            <w:r>
+              <w:rPr>
+                <w:rFonts w:eastAsiaTheme="minorEastAsia"/>
+                <w:noProof/>
+                <w:lang w:eastAsia="de-DE"/>
+              </w:rPr>
+              <w:tab/>
+            </w:r>
+            <w:r>
+              <w:rPr>
+                <w:rStyle w:val="Hyperlink"/>
+                <w:noProof/>
+              </w:rPr>
+              <w:t>Marketingstrategie</w:t>
+            </w:r>
+            <w:r>
+              <w:rPr>
+                <w:noProof/>
+                <w:webHidden/>
+              </w:rPr>
+              <w:tab/>
+            </w:r>
+            <w:r>
+              <w:rPr>
+                <w:noProof/>
+                <w:webHidden/>
+              </w:rPr>
+              <w:fldChar w:fldCharType="begin"/>
+            </w:r>
+            <w:r>
+              <w:rPr>
+                <w:noProof/>
+                <w:webHidden/>
+              </w:rPr>
+              <w:instrText xml:space="preserve"> PAGEREF _Toc161087335 \h </w:instrText>
+            </w:r>
+            <w:r>
+              <w:rPr>
+                <w:noProof/>
+                <w:webHidden/>
+              </w:rPr>
+            </w:r>
+            <w:r>
+              <w:rPr>
+                <w:noProof/>
+                <w:webHidden/>
+              </w:rPr>
+              <w:fldChar w:fldCharType="separate"/>
+            </w:r>
+            <w:r>
+              <w:rPr>
+                <w:noProof/>
+                <w:webHidden/>
+              </w:rPr>
+              <w:t>5</w:t>
+            </w:r>
+            <w:r>
+              <w:rPr>
+                <w:noProof/>
+                <w:webHidden/>
+              </w:rPr>
+              <w:fldChar w:fldCharType="end"/>
+            </w:r>
+          </w:hyperlink>
+        </w:p>
+        <w:p>
+          <w:pPr>
+            <w:pStyle w:val="TOC1"/>
+            <w:tabs>
+              <w:tab w:val="left" w:pos="440"/>
+              <w:tab w:val="right" w:leader="dot" w:pos="9016"/>
+            </w:tabs>
+            <w:rPr>
+              <w:rFonts w:eastAsiaTheme="minorEastAsia"/>
+              <w:noProof/>
+              <w:lang w:eastAsia="de-DE"/>
+            </w:rPr>
+          </w:pPr>
+          <w:hyperlink w:anchor="_Toc161087336" w:history="1">
+            <w:r>
+              <w:rPr>
+                <w:rStyle w:val="Hyperlink"/>
+                <w:noProof/>
+              </w:rPr>
+              <w:t>6.</w:t>
+            </w:r>
+            <w:r>
+              <w:rPr>
+                <w:rFonts w:eastAsiaTheme="minorEastAsia"/>
+                <w:noProof/>
+                <w:lang w:eastAsia="de-DE"/>
+              </w:rPr>
+              <w:tab/>
+            </w:r>
+            <w:r>
+              <w:rPr>
+                <w:rStyle w:val="Hyperlink"/>
+                <w:noProof/>
+              </w:rPr>
+              <w:t>Schluss</w:t>
+            </w:r>
+            <w:r>
+              <w:rPr>
+                <w:noProof/>
+                <w:webHidden/>
+              </w:rPr>
+              <w:tab/>
+            </w:r>
+            <w:r>
+              <w:rPr>
+                <w:noProof/>
+                <w:webHidden/>
+              </w:rPr>
+              <w:fldChar w:fldCharType="begin"/>
+            </w:r>
+            <w:r>
+              <w:rPr>
+                <w:noProof/>
+                <w:webHidden/>
+              </w:rPr>
+              <w:instrText xml:space="preserve"> PAGEREF _Toc161087336 \h </w:instrText>
+            </w:r>
+            <w:r>
+              <w:rPr>
+                <w:noProof/>
+                <w:webHidden/>
+              </w:rPr>
+            </w:r>
+            <w:r>
+              <w:rPr>
+                <w:noProof/>
+                <w:webHidden/>
+              </w:rPr>
+              <w:fldChar w:fldCharType="separate"/>
+            </w:r>
+            <w:r>
+              <w:rPr>
+                <w:noProof/>
+                <w:webHidden/>
+              </w:rPr>
+              <w:t>5</w:t>
+            </w:r>
+            <w:r>
+              <w:rPr>
+                <w:noProof/>
+                <w:webHidden/>
+              </w:rPr>
+              <w:fldChar w:fldCharType="end"/>
+            </w:r>
+          </w:hyperlink>
+        </w:p>
+        <w:p>
+          <w:pPr>
+            <w:pStyle w:val="TOC1"/>
+            <w:tabs>
+              <w:tab w:val="left" w:pos="660"/>
+              <w:tab w:val="right" w:leader="dot" w:pos="9016"/>
+            </w:tabs>
+            <w:rPr>
+              <w:rFonts w:eastAsiaTheme="minorEastAsia"/>
+              <w:noProof/>
+              <w:lang w:eastAsia="de-DE"/>
+            </w:rPr>
+          </w:pPr>
+          <w:hyperlink w:anchor="_Toc161087337" w:history="1">
+            <w:r>
+              <w:rPr>
+                <w:rStyle w:val="Hyperlink"/>
+                <w:noProof/>
+              </w:rPr>
+              <w:t>6.1.</w:t>
+            </w:r>
+            <w:r>
+              <w:rPr>
+                <w:rFonts w:eastAsiaTheme="minorEastAsia"/>
+                <w:noProof/>
+                <w:lang w:eastAsia="de-DE"/>
+              </w:rPr>
+              <w:tab/>
+            </w:r>
+            <w:r>
+              <w:rPr>
+                <w:rStyle w:val="Hyperlink"/>
+                <w:noProof/>
+              </w:rPr>
+              <w:t>Übergabe</w:t>
+            </w:r>
+            <w:r>
+              <w:rPr>
+                <w:noProof/>
+                <w:webHidden/>
+              </w:rPr>
+              <w:tab/>
+            </w:r>
+            <w:r>
+              <w:rPr>
+                <w:noProof/>
+                <w:webHidden/>
+              </w:rPr>
+              <w:fldChar w:fldCharType="begin"/>
+            </w:r>
+            <w:r>
+              <w:rPr>
+                <w:noProof/>
+                <w:webHidden/>
+              </w:rPr>
+              <w:instrText xml:space="preserve"> PAGEREF _Toc161087337 \h </w:instrText>
+            </w:r>
+            <w:r>
+              <w:rPr>
+                <w:noProof/>
+                <w:webHidden/>
+              </w:rPr>
+            </w:r>
+            <w:r>
+              <w:rPr>
+                <w:noProof/>
+                <w:webHidden/>
+              </w:rPr>
+              <w:fldChar w:fldCharType="separate"/>
+            </w:r>
+            <w:r>
+              <w:rPr>
+                <w:noProof/>
+                <w:webHidden/>
+              </w:rPr>
+              <w:t>5</w:t>
+            </w:r>
+            <w:r>
+              <w:rPr>
+                <w:noProof/>
+                <w:webHidden/>
+              </w:rPr>
+              <w:fldChar w:fldCharType="end"/>
+            </w:r>
+          </w:hyperlink>
+        </w:p>
+        <w:p>
+          <w:pPr>
+            <w:pStyle w:val="TOC1"/>
+            <w:tabs>
+              <w:tab w:val="left" w:pos="660"/>
+              <w:tab w:val="right" w:leader="dot" w:pos="9016"/>
+            </w:tabs>
+            <w:rPr>
+              <w:rFonts w:eastAsiaTheme="minorEastAsia"/>
+              <w:noProof/>
+              <w:lang w:eastAsia="de-DE"/>
+            </w:rPr>
+          </w:pPr>
+          <w:hyperlink w:anchor="_Toc161087338" w:history="1">
+            <w:r>
+              <w:rPr>
+                <w:rStyle w:val="Hyperlink"/>
+                <w:noProof/>
+              </w:rPr>
+              <w:t>6.2.</w:t>
+            </w:r>
+            <w:r>
+              <w:rPr>
+                <w:rFonts w:eastAsiaTheme="minorEastAsia"/>
+                <w:noProof/>
+                <w:lang w:eastAsia="de-DE"/>
+              </w:rPr>
+              <w:tab/>
+            </w:r>
+            <w:r>
+              <w:rPr>
+                <w:rStyle w:val="Hyperlink"/>
+                <w:noProof/>
+              </w:rPr>
+              <w:t>Fazit</w:t>
+            </w:r>
+            <w:r>
+              <w:rPr>
+                <w:noProof/>
+                <w:webHidden/>
+              </w:rPr>
+              <w:tab/>
+            </w:r>
+            <w:r>
+              <w:rPr>
+                <w:noProof/>
+                <w:webHidden/>
+              </w:rPr>
+              <w:fldChar w:fldCharType="begin"/>
+            </w:r>
+            <w:r>
+              <w:rPr>
+                <w:noProof/>
+                <w:webHidden/>
+              </w:rPr>
+              <w:instrText xml:space="preserve"> PAGEREF _Toc161087338 \h </w:instrText>
+            </w:r>
+            <w:r>
+              <w:rPr>
+                <w:noProof/>
+                <w:webHidden/>
+              </w:rPr>
+            </w:r>
+            <w:r>
+              <w:rPr>
+                <w:noProof/>
+                <w:webHidden/>
+              </w:rPr>
+              <w:fldChar w:fldCharType="separate"/>
+            </w:r>
+            <w:r>
+              <w:rPr>
+                <w:noProof/>
+                <w:webHidden/>
+              </w:rPr>
+              <w:t>5</w:t>
+            </w:r>
+            <w:r>
+              <w:rPr>
+                <w:noProof/>
+                <w:webHidden/>
+              </w:rPr>
+              <w:fldChar w:fldCharType="end"/>
+            </w:r>
+          </w:hyperlink>
+        </w:p>
+        <w:p>
+          <w:r>
+            <w:rPr>
+              <w:b/>
+              <w:bCs/>
+              <w:noProof/>
+            </w:rPr>
+            <w:fldChar w:fldCharType="end"/>
+          </w:r>
+        </w:p>
+      </w:sdtContent>
+    </w:sdt>
+    <w:p>
       <w:r>
         <w:br w:type="page"/>
       </w:r>
@@ -30,18 +1147,788 @@
         <w:pStyle w:val="Heading1"/>
         <w:numPr>
           <w:ilvl w:val="0"/>
-          <w:numId w:val="1"/>
+          <w:numId w:val="5"/>
         </w:numPr>
       </w:pPr>
+      <w:bookmarkStart w:id="0" w:name="_Toc161087328"/>
       <w:r>
         <w:lastRenderedPageBreak/>
-        <w:t>Projektübersicht</w:t>
-      </w:r>
+        <w:t>Einleitung</w:t>
+      </w:r>
+      <w:bookmarkEnd w:id="0"/>
+    </w:p>
+    <w:p>
+      <w:pPr>
+        <w:rPr>
+          <w:sz w:val="24"/>
+          <w:szCs w:val="24"/>
+        </w:rPr>
+      </w:pPr>
+      <w:r>
+        <w:rPr>
+          <w:sz w:val="24"/>
+          <w:szCs w:val="24"/>
+        </w:rPr>
+        <w:t>Projektdokumentation des „Doodle Jump“ Klons „School Skipper“ mit Online- und Chat-Funktion.</w:t>
+      </w:r>
+    </w:p>
+    <w:p>
+      <w:pPr>
+        <w:pStyle w:val="Heading1"/>
+        <w:numPr>
+          <w:ilvl w:val="0"/>
+          <w:numId w:val="5"/>
+        </w:numPr>
+      </w:pPr>
+      <w:bookmarkStart w:id="1" w:name="_Toc161087329"/>
+      <w:r>
+        <w:t>Spielziel</w:t>
+      </w:r>
+      <w:bookmarkEnd w:id="1"/>
+    </w:p>
+    <w:p>
+      <w:r>
+        <w:t xml:space="preserve">Ziel des Spiels ist es von einer Plattform zur nächsthöheren zu springen </w:t>
+      </w:r>
+      <w:r>
+        <w:t>und dadurch</w:t>
+      </w:r>
+      <w:r>
+        <w:t xml:space="preserve"> höher als der Gegner zu kommen. Auf den Plattformen können Gegner stehen, die bei Kontakt mit dem Spieler ein sofortiges Ausscheiden zur Folge </w:t>
+      </w:r>
+      <w:r>
+        <w:t>haben</w:t>
+      </w:r>
+      <w:r>
+        <w:t>.</w:t>
+      </w:r>
+      <w:r>
+        <w:t xml:space="preserve"> Gewinner ist der Spieler, der am höchsten springt bzw. die höhere Punktzahl erreicht.</w:t>
+      </w:r>
+    </w:p>
+    <w:p>
+      <w:pPr>
+        <w:pStyle w:val="Heading1"/>
+        <w:numPr>
+          <w:ilvl w:val="0"/>
+          <w:numId w:val="5"/>
+        </w:numPr>
+      </w:pPr>
+      <w:bookmarkStart w:id="2" w:name="_Toc161087330"/>
+      <w:r>
+        <w:t>Architekturentwurf</w:t>
+      </w:r>
+      <w:bookmarkEnd w:id="2"/>
     </w:p>
     <w:p/>
+    <w:p/>
+    <w:p/>
+    <w:p>
+      <w:r>
+        <w:tab/>
+      </w:r>
+      <w:r>
+        <w:tab/>
+      </w:r>
+    </w:p>
+    <w:p>
+      <w:pPr>
+        <w:rPr>
+          <w:b/>
+          <w:bCs/>
+        </w:rPr>
+      </w:pPr>
+      <w:r>
+        <w:rPr>
+          <w:b/>
+          <w:bCs/>
+        </w:rPr>
+        <w:tab/>
+      </w:r>
+      <w:r>
+        <w:rPr>
+          <w:b/>
+          <w:bCs/>
+        </w:rPr>
+        <w:tab/>
+      </w:r>
+      <w:r>
+        <w:rPr>
+          <w:b/>
+          <w:bCs/>
+        </w:rPr>
+        <w:tab/>
+        <w:t>Siehe UML-Klassendiagramm</w:t>
+      </w:r>
+      <w:r>
+        <w:rPr>
+          <w:b/>
+          <w:bCs/>
+        </w:rPr>
+        <w:t xml:space="preserve">e </w:t>
+      </w:r>
+      <w:r>
+        <w:rPr>
+          <w:b/>
+          <w:bCs/>
+        </w:rPr>
+        <w:t>im Team</w:t>
+      </w:r>
+      <w:r>
+        <w:rPr>
+          <w:b/>
+          <w:bCs/>
+        </w:rPr>
+        <w:t>s-Folder</w:t>
+      </w:r>
+    </w:p>
+    <w:p>
+      <w:pPr>
+        <w:rPr>
+          <w:b/>
+          <w:bCs/>
+        </w:rPr>
+      </w:pPr>
+    </w:p>
+    <w:p>
+      <w:pPr>
+        <w:rPr>
+          <w:b/>
+          <w:bCs/>
+        </w:rPr>
+      </w:pPr>
+    </w:p>
+    <w:p>
+      <w:pPr>
+        <w:rPr>
+          <w:b/>
+          <w:bCs/>
+        </w:rPr>
+      </w:pPr>
+    </w:p>
+    <w:p>
+      <w:pPr>
+        <w:pStyle w:val="Heading1"/>
+        <w:numPr>
+          <w:ilvl w:val="0"/>
+          <w:numId w:val="5"/>
+        </w:numPr>
+      </w:pPr>
+      <w:bookmarkStart w:id="3" w:name="_Toc161087331"/>
+      <w:r>
+        <w:t>Projektdurchführung</w:t>
+      </w:r>
+      <w:bookmarkEnd w:id="3"/>
+    </w:p>
+    <w:p>
+      <w:r>
+        <w:t>Im Folgenden Abschnitt wird die gesamte Projektdurchführung dargestellt und genauer beschrieben.</w:t>
+      </w:r>
+    </w:p>
+    <w:p>
+      <w:pPr>
+        <w:pStyle w:val="Heading1"/>
+        <w:numPr>
+          <w:ilvl w:val="1"/>
+          <w:numId w:val="5"/>
+        </w:numPr>
+      </w:pPr>
+      <w:bookmarkStart w:id="4" w:name="_Toc161087332"/>
+      <w:r>
+        <w:t>Implementierung</w:t>
+      </w:r>
+      <w:bookmarkEnd w:id="4"/>
+    </w:p>
+    <w:p>
+      <w:pPr>
+        <w:pStyle w:val="Heading1"/>
+        <w:numPr>
+          <w:ilvl w:val="2"/>
+          <w:numId w:val="5"/>
+        </w:numPr>
+      </w:pPr>
+      <w:bookmarkStart w:id="5" w:name="_Toc161087333"/>
+      <w:r>
+        <w:t>Benutzeroberfläche</w:t>
+      </w:r>
+      <w:bookmarkEnd w:id="5"/>
+    </w:p>
+    <w:p>
+      <w:r>
+        <w:t>Für die Benutzeroberfläche wurde nicht auf Qt Formulardateien gesetzt, sondern programmatisch das gesamte Layout definiert. Auch wurde</w:t>
+      </w:r>
+      <w:r>
+        <w:t xml:space="preserve"> auf ein dynamisches Layout </w:t>
+      </w:r>
+      <w:r>
+        <w:t>gesetzt,</w:t>
+      </w:r>
+      <w:r>
+        <w:t xml:space="preserve"> so dass der Nutzer die Fenstergröße nach seinen Präferenzen einstellen kann</w:t>
+      </w:r>
+      <w:r>
+        <w:t xml:space="preserve"> und sich die Widgets automatisch anpassen. Das gesamte Design wurde schlicht und intuitiv für den Benutzer gestaltet, daher finden sich klare Symbole und Labels auf allen Knöpfen im gesamte</w:t>
+      </w:r>
+      <w:r>
+        <w:t>n</w:t>
+      </w:r>
+      <w:r>
+        <w:t xml:space="preserve"> User Interface.</w:t>
+      </w:r>
+    </w:p>
+    <w:p>
+      <w:pPr>
+        <w:jc w:val="center"/>
+        <w:rPr>
+          <w:b/>
+          <w:bCs/>
+        </w:rPr>
+      </w:pPr>
+      <w:r>
+        <w:rPr>
+          <w:b/>
+          <w:bCs/>
+          <w:noProof/>
+        </w:rPr>
+        <w:lastRenderedPageBreak/>
+        <w:drawing>
+          <wp:anchor distT="0" distB="0" distL="114300" distR="114300" simplePos="0" relativeHeight="251660288" behindDoc="1" locked="0" layoutInCell="1" allowOverlap="1" wp14:anchorId="034D582D" wp14:editId="5E5CE0FC">
+            <wp:simplePos x="0" y="0"/>
+            <wp:positionH relativeFrom="margin">
+              <wp:align>center</wp:align>
+            </wp:positionH>
+            <wp:positionV relativeFrom="paragraph">
+              <wp:posOffset>4143375</wp:posOffset>
+            </wp:positionV>
+            <wp:extent cx="4723130" cy="2991485"/>
+            <wp:effectExtent l="0" t="0" r="1270" b="0"/>
+            <wp:wrapTopAndBottom/>
+            <wp:docPr id="1967420970" name="Picture 1" descr="A screenshot of a computer&#10;&#10;Description automatically generated"/>
+            <wp:cNvGraphicFramePr>
+              <a:graphicFrameLocks xmlns:a="http://schemas.openxmlformats.org/drawingml/2006/main" noChangeAspect="1"/>
+            </wp:cNvGraphicFramePr>
+            <a:graphic xmlns:a="http://schemas.openxmlformats.org/drawingml/2006/main">
+              <a:graphicData uri="http://schemas.openxmlformats.org/drawingml/2006/picture">
+                <pic:pic xmlns:pic="http://schemas.openxmlformats.org/drawingml/2006/picture">
+                  <pic:nvPicPr>
+                    <pic:cNvPr id="1967420970" name="Picture 1" descr="A screenshot of a computer&#10;&#10;Description automatically generated"/>
+                    <pic:cNvPicPr/>
+                  </pic:nvPicPr>
+                  <pic:blipFill rotWithShape="1">
+                    <a:blip r:embed="rId9" cstate="print">
+                      <a:extLst>
+                        <a:ext uri="{28A0092B-C50C-407E-A947-70E740481C1C}">
+                          <a14:useLocalDpi xmlns:a14="http://schemas.microsoft.com/office/drawing/2010/main" val="0"/>
+                        </a:ext>
+                      </a:extLst>
+                    </a:blip>
+                    <a:srcRect r="607" b="681"/>
+                    <a:stretch/>
+                  </pic:blipFill>
+                  <pic:spPr bwMode="auto">
+                    <a:xfrm>
+                      <a:off x="0" y="0"/>
+                      <a:ext cx="4723130" cy="2991485"/>
+                    </a:xfrm>
+                    <a:prstGeom prst="rect">
+                      <a:avLst/>
+                    </a:prstGeom>
+                    <a:ln>
+                      <a:noFill/>
+                    </a:ln>
+                    <a:extLst>
+                      <a:ext uri="{53640926-AAD7-44D8-BBD7-CCE9431645EC}">
+                        <a14:shadowObscured xmlns:a14="http://schemas.microsoft.com/office/drawing/2010/main"/>
+                      </a:ext>
+                    </a:extLst>
+                  </pic:spPr>
+                </pic:pic>
+              </a:graphicData>
+            </a:graphic>
+            <wp14:sizeRelH relativeFrom="margin">
+              <wp14:pctWidth>0</wp14:pctWidth>
+            </wp14:sizeRelH>
+            <wp14:sizeRelV relativeFrom="margin">
+              <wp14:pctHeight>0</wp14:pctHeight>
+            </wp14:sizeRelV>
+          </wp:anchor>
+        </w:drawing>
+      </w:r>
+      <w:r>
+        <w:rPr>
+          <w:b/>
+          <w:bCs/>
+          <w:noProof/>
+        </w:rPr>
+        <w:drawing>
+          <wp:anchor distT="0" distB="0" distL="114300" distR="114300" simplePos="0" relativeHeight="251659264" behindDoc="1" locked="0" layoutInCell="1" allowOverlap="1" wp14:anchorId="1048E761" wp14:editId="7C054D21">
+            <wp:simplePos x="0" y="0"/>
+            <wp:positionH relativeFrom="margin">
+              <wp:align>center</wp:align>
+            </wp:positionH>
+            <wp:positionV relativeFrom="paragraph">
+              <wp:posOffset>0</wp:posOffset>
+            </wp:positionV>
+            <wp:extent cx="4761230" cy="3829050"/>
+            <wp:effectExtent l="0" t="0" r="1270" b="0"/>
+            <wp:wrapTopAndBottom/>
+            <wp:docPr id="594518993" name="Picture 1" descr="A screenshot of a computer&#10;&#10;Description automatically generated"/>
+            <wp:cNvGraphicFramePr>
+              <a:graphicFrameLocks xmlns:a="http://schemas.openxmlformats.org/drawingml/2006/main" noChangeAspect="1"/>
+            </wp:cNvGraphicFramePr>
+            <a:graphic xmlns:a="http://schemas.openxmlformats.org/drawingml/2006/main">
+              <a:graphicData uri="http://schemas.openxmlformats.org/drawingml/2006/picture">
+                <pic:pic xmlns:pic="http://schemas.openxmlformats.org/drawingml/2006/picture">
+                  <pic:nvPicPr>
+                    <pic:cNvPr id="594518993" name="Picture 1" descr="A screenshot of a computer&#10;&#10;Description automatically generated"/>
+                    <pic:cNvPicPr/>
+                  </pic:nvPicPr>
+                  <pic:blipFill rotWithShape="1">
+                    <a:blip r:embed="rId10">
+                      <a:extLst>
+                        <a:ext uri="{28A0092B-C50C-407E-A947-70E740481C1C}">
+                          <a14:useLocalDpi xmlns:a14="http://schemas.microsoft.com/office/drawing/2010/main" val="0"/>
+                        </a:ext>
+                      </a:extLst>
+                    </a:blip>
+                    <a:srcRect b="969"/>
+                    <a:stretch/>
+                  </pic:blipFill>
+                  <pic:spPr bwMode="auto">
+                    <a:xfrm>
+                      <a:off x="0" y="0"/>
+                      <a:ext cx="4762500" cy="3829620"/>
+                    </a:xfrm>
+                    <a:prstGeom prst="rect">
+                      <a:avLst/>
+                    </a:prstGeom>
+                    <a:ln>
+                      <a:noFill/>
+                    </a:ln>
+                    <a:extLst>
+                      <a:ext uri="{53640926-AAD7-44D8-BBD7-CCE9431645EC}">
+                        <a14:shadowObscured xmlns:a14="http://schemas.microsoft.com/office/drawing/2010/main"/>
+                      </a:ext>
+                    </a:extLst>
+                  </pic:spPr>
+                </pic:pic>
+              </a:graphicData>
+            </a:graphic>
+            <wp14:sizeRelV relativeFrom="margin">
+              <wp14:pctHeight>0</wp14:pctHeight>
+            </wp14:sizeRelV>
+          </wp:anchor>
+        </w:drawing>
+      </w:r>
+      <w:r>
+        <w:rPr>
+          <w:b/>
+          <w:bCs/>
+        </w:rPr>
+        <w:t>User Interface mit Chat eingeklappt</w:t>
+      </w:r>
+    </w:p>
+    <w:p>
+      <w:pPr>
+        <w:jc w:val="center"/>
+        <w:rPr>
+          <w:b/>
+          <w:bCs/>
+        </w:rPr>
+      </w:pPr>
+      <w:r>
+        <w:rPr>
+          <w:b/>
+          <w:bCs/>
+        </w:rPr>
+        <w:t>User Interface mit ausgeklapptem Chat</w:t>
+      </w:r>
+    </w:p>
+    <w:p>
+      <w:pPr>
+        <w:pStyle w:val="Heading1"/>
+        <w:numPr>
+          <w:ilvl w:val="2"/>
+          <w:numId w:val="17"/>
+        </w:numPr>
+      </w:pPr>
+      <w:r>
+        <w:t>Server</w:t>
+      </w:r>
+    </w:p>
+    <w:p>
+      <w:pPr>
+        <w:rPr>
+          <w:b/>
+          <w:bCs/>
+        </w:rPr>
+      </w:pPr>
+      <w:r>
+        <w:rPr>
+          <w:b/>
+          <w:bCs/>
+        </w:rPr>
+        <w:t>Netzwerk</w:t>
+      </w:r>
+    </w:p>
+    <w:p>
+      <w:r>
+        <w:t xml:space="preserve">Der Server ist mit den Clients in einer </w:t>
+      </w:r>
+      <w:r>
+        <w:t>UDP-</w:t>
+      </w:r>
+      <w:r>
+        <w:t xml:space="preserve">Multicastgruppe umso die Spielerkoordinaten, und damit die Spielzüge </w:t>
+      </w:r>
+      <w:r>
+        <w:t xml:space="preserve">zu </w:t>
+      </w:r>
+      <w:r>
+        <w:t xml:space="preserve">dokumentieren. Des Weiteren hört der Server auf einen TCP-Port, an den die Clients Nachrichten schicken können und diese so dem anderen Spieler mitteilen. Ebenfalls wird über den </w:t>
+      </w:r>
+      <w:r>
+        <w:lastRenderedPageBreak/>
+        <w:t xml:space="preserve">TCP-Port für das Spiel wichtige Steuerinformationen übermittelt </w:t>
+      </w:r>
+      <w:r>
+        <w:t>z.B.,</w:t>
+      </w:r>
+      <w:r>
+        <w:t xml:space="preserve"> wenn ein Spieler aus dem Spiel </w:t>
+      </w:r>
+      <w:r>
+        <w:t>ausscheidet,</w:t>
+      </w:r>
+      <w:r>
+        <w:t xml:space="preserve"> sendet dieser die Nachricht „Dead“.</w:t>
+      </w:r>
+    </w:p>
+    <w:p>
+      <w:pPr>
+        <w:rPr>
+          <w:b/>
+          <w:bCs/>
+        </w:rPr>
+      </w:pPr>
+      <w:r>
+        <w:rPr>
+          <w:b/>
+          <w:bCs/>
+        </w:rPr>
+        <w:t>CSV-Erstellung</w:t>
+      </w:r>
+    </w:p>
+    <w:p>
+      <w:r>
+        <w:t>Der Server legt bei Spiel beginn</w:t>
+      </w:r>
+      <w:r>
+        <w:t xml:space="preserve"> </w:t>
+      </w:r>
+      <w:r>
+        <w:t>eine Datei an</w:t>
+      </w:r>
+      <w:r>
+        <w:t>,</w:t>
+      </w:r>
+      <w:r>
+        <w:t xml:space="preserve"> deren Name die „Datetime“ ist. In dieser Datei speichert der Server alle ihm bekannten Spielzüge ab. Der Server legt diese im Format: IP-Adresse des Senders + den Szenenkoordinaten an. Sollte einer der Clients ausscheiden stoppt der Server die weitere Aufzeichnung der Nachrichten und beendet die Datei mit dem Eintrag „Game Over“.</w:t>
+      </w:r>
+    </w:p>
+    <w:p>
+      <w:pPr>
+        <w:rPr>
+          <w:b/>
+          <w:bCs/>
+        </w:rPr>
+      </w:pPr>
+      <w:r>
+        <w:rPr>
+          <w:b/>
+          <w:bCs/>
+        </w:rPr>
+        <w:t>Besonderheiten</w:t>
+      </w:r>
+    </w:p>
+    <w:p>
+      <w:r>
+        <w:t>Der Server erbt von der Klasse QObject, um Zugriff auf die Signal-Slot Funktionalität von QT zu haben. Des Weiteren verwendet die Klasse intern die QT-Klassen „TcpServer“ und „UdpSocket“ für die Netzwerkverbindungen. Der Server ist gemäß den Anforderungen als Singleton-Pattern implementiert.</w:t>
+      </w:r>
+    </w:p>
+    <w:p>
+      <w:pPr>
+        <w:pStyle w:val="Heading1"/>
+        <w:numPr>
+          <w:ilvl w:val="2"/>
+          <w:numId w:val="17"/>
+        </w:numPr>
+      </w:pPr>
+      <w:r>
+        <w:t>Client</w:t>
+      </w:r>
+    </w:p>
+    <w:p>
+      <w:pPr>
+        <w:rPr>
+          <w:b/>
+          <w:bCs/>
+        </w:rPr>
+      </w:pPr>
+      <w:r>
+        <w:rPr>
+          <w:b/>
+          <w:bCs/>
+        </w:rPr>
+        <w:t>Netzwerk</w:t>
+      </w:r>
+    </w:p>
+    <w:p>
+      <w:r>
+        <w:t>Der Client tritt einer Multicastgruppe, um so die Koordinaten des anderen Spielers zu erhalten, sowie die eigenen Koordinaten zu verschicken. Für die Kommunikation mit dem anderen Spieler, wird eine TCP-Verbindung mit dem Server hergestellt, um die Vollständigkeit der Nachrichten zu gewährleisten.</w:t>
+      </w:r>
+    </w:p>
+    <w:p>
+      <w:pPr>
+        <w:rPr>
+          <w:b/>
+          <w:bCs/>
+        </w:rPr>
+      </w:pPr>
+      <w:r>
+        <w:rPr>
+          <w:b/>
+          <w:bCs/>
+        </w:rPr>
+        <w:t>Spiel</w:t>
+      </w:r>
+    </w:p>
+    <w:p>
+      <w:r>
+        <w:t xml:space="preserve">Das Spiel selbst ist in mehrere Klassen unterteilt. Die Game Klasse, die Actor Klasse und die </w:t>
+      </w:r>
+      <w:r>
+        <w:t>Plattform</w:t>
+      </w:r>
+      <w:r>
+        <w:t xml:space="preserve"> Klasse. Die Klassen Actor und </w:t>
+      </w:r>
+      <w:r>
+        <w:t>Plattform</w:t>
+      </w:r>
+      <w:r>
+        <w:t xml:space="preserve"> erben die Funktionalität der Signale und Slots aus QObject, während Sie die Darstellungsoptionen und Kollisionsberechnungen von QGraphicsPixmapItem erben. In den Klassen wurden ebenfalls die Kollidierenden Bereiche angepasst, sodass diese nicht die gesamte Grundfläche der Bilddateien einnimmt. Das Spiel selbst basiert auf einer einfachen Schleife, die in Abhängigkeit von einem QTimer aufgerufen wird. Innerhalb dieser Schleife werden mögliche Kollisionen geprüft, um anschließend den Spieler zu bewegen. Sollte der Spieler zu weit nach unten abstürzen, verliert er das Spiel.</w:t>
+      </w:r>
+    </w:p>
+    <w:p>
+      <w:pPr>
+        <w:rPr>
+          <w:b/>
+          <w:bCs/>
+        </w:rPr>
+      </w:pPr>
+      <w:r>
+        <w:rPr>
+          <w:b/>
+          <w:bCs/>
+        </w:rPr>
+        <w:t>GUI</w:t>
+      </w:r>
+    </w:p>
+    <w:p>
+      <w:r>
+        <w:t xml:space="preserve">Eine Graphische Oberfläche, um das Spiel entweder im Multiplayer oder Singleplayer zu starten, sowie ein Chatfenster, um Nachrichten an den anderen Spieler zu versenden. Das GUI besteht aus den eigenen Klassen SchoolSkipperClient und CustomButton, sowie aus den </w:t>
+      </w:r>
+      <w:r>
+        <w:t>QT-Klassen</w:t>
+      </w:r>
+      <w:r>
+        <w:t xml:space="preserve"> des QPushButtons, QLabel und QTextBrowser.</w:t>
+      </w:r>
+    </w:p>
+    <w:p>
+      <w:pPr>
+        <w:pStyle w:val="Heading1"/>
+        <w:numPr>
+          <w:ilvl w:val="2"/>
+          <w:numId w:val="17"/>
+        </w:numPr>
+      </w:pPr>
+      <w:bookmarkStart w:id="6" w:name="_Toc161087334"/>
+      <w:r>
+        <w:t>Implementierte Klassen</w:t>
+      </w:r>
+      <w:bookmarkEnd w:id="6"/>
+    </w:p>
+    <w:p/>
+    <w:p/>
+    <w:p>
+      <w:r>
+        <w:rPr>
+          <w:b/>
+          <w:bCs/>
+        </w:rPr>
+        <w:tab/>
+      </w:r>
+      <w:r>
+        <w:rPr>
+          <w:b/>
+          <w:bCs/>
+        </w:rPr>
+        <w:tab/>
+      </w:r>
+      <w:r>
+        <w:rPr>
+          <w:b/>
+          <w:bCs/>
+        </w:rPr>
+        <w:tab/>
+      </w:r>
+      <w:r>
+        <w:rPr>
+          <w:b/>
+          <w:bCs/>
+        </w:rPr>
+        <w:t xml:space="preserve">Siehe </w:t>
+      </w:r>
+      <w:r>
+        <w:rPr>
+          <w:b/>
+          <w:bCs/>
+        </w:rPr>
+        <w:t>Doxygen Doku (annotated.html) im Teams-Folder</w:t>
+      </w:r>
+    </w:p>
+    <w:p>
+      <w:pPr>
+        <w:pStyle w:val="Heading1"/>
+        <w:numPr>
+          <w:ilvl w:val="0"/>
+          <w:numId w:val="17"/>
+        </w:numPr>
+      </w:pPr>
+      <w:bookmarkStart w:id="7" w:name="_Toc161087335"/>
+      <w:r>
+        <w:lastRenderedPageBreak/>
+        <w:t>Marketingstrategie</w:t>
+      </w:r>
+      <w:bookmarkEnd w:id="7"/>
+    </w:p>
+    <w:p/>
+    <w:p/>
+    <w:p>
+      <w:pPr>
+        <w:rPr>
+          <w:b/>
+          <w:bCs/>
+        </w:rPr>
+      </w:pPr>
+      <w:r>
+        <w:rPr>
+          <w:b/>
+          <w:bCs/>
+        </w:rPr>
+        <w:tab/>
+      </w:r>
+      <w:r>
+        <w:rPr>
+          <w:b/>
+          <w:bCs/>
+        </w:rPr>
+        <w:tab/>
+      </w:r>
+      <w:r>
+        <w:rPr>
+          <w:b/>
+          <w:bCs/>
+        </w:rPr>
+        <w:tab/>
+      </w:r>
+      <w:r>
+        <w:rPr>
+          <w:b/>
+          <w:bCs/>
+        </w:rPr>
+        <w:t>Siehe Marketing-Strategie im Teams-Folder</w:t>
+      </w:r>
+    </w:p>
+    <w:p>
+      <w:pPr>
+        <w:rPr>
+          <w:b/>
+          <w:bCs/>
+        </w:rPr>
+      </w:pPr>
+    </w:p>
+    <w:p>
+      <w:pPr>
+        <w:rPr>
+          <w:b/>
+          <w:bCs/>
+        </w:rPr>
+      </w:pPr>
+    </w:p>
+    <w:p>
+      <w:pPr>
+        <w:pStyle w:val="Heading1"/>
+        <w:numPr>
+          <w:ilvl w:val="0"/>
+          <w:numId w:val="17"/>
+        </w:numPr>
+      </w:pPr>
+      <w:bookmarkStart w:id="8" w:name="_Toc161087336"/>
+      <w:r>
+        <w:t>Schluss</w:t>
+      </w:r>
+      <w:bookmarkEnd w:id="8"/>
+    </w:p>
+    <w:p>
+      <w:pPr>
+        <w:pStyle w:val="Heading1"/>
+        <w:numPr>
+          <w:ilvl w:val="1"/>
+          <w:numId w:val="17"/>
+        </w:numPr>
+      </w:pPr>
+      <w:bookmarkStart w:id="9" w:name="_Toc161087337"/>
+      <w:r>
+        <w:t>Übergabe</w:t>
+      </w:r>
+      <w:bookmarkEnd w:id="9"/>
+    </w:p>
+    <w:p>
+      <w:r>
+        <w:t>Das Projekt wird durch eine Projektpräsentation der Klasse vorgestellt und der gesamte Source Code ist in einem öffentlichen GitHub zum Download verfügbar.</w:t>
+      </w:r>
+    </w:p>
+    <w:p>
+      <w:pPr>
+        <w:pStyle w:val="Heading1"/>
+        <w:numPr>
+          <w:ilvl w:val="1"/>
+          <w:numId w:val="17"/>
+        </w:numPr>
+      </w:pPr>
+      <w:bookmarkStart w:id="10" w:name="_Toc161087338"/>
+      <w:r>
+        <w:t>Fazit</w:t>
+      </w:r>
+      <w:bookmarkEnd w:id="10"/>
+    </w:p>
+    <w:p>
+      <w:r>
+        <w:t xml:space="preserve">Durch das Projekt konnten wir unser Wissen über die Qt-Bibliothek erweitern und festigen. Negativ war die mangelnde Zeit, die vor allem zu Lasten einiger Features ging. Eine längere Projektdauer würde </w:t>
+      </w:r>
+      <w:r>
+        <w:t xml:space="preserve">hauptsächlich </w:t>
+      </w:r>
+      <w:r>
+        <w:t>der Server Implementierung zugutekommen, die bei vielen Projektgruppen nicht komplett umgesetzt werden konnte. Positiv war die freie Auswahl und Gestaltung der Spiele.</w:t>
+      </w:r>
+    </w:p>
     <w:sectPr>
-      <w:headerReference w:type="default" r:id="rId7"/>
-      <w:footerReference w:type="default" r:id="rId8"/>
+      <w:headerReference w:type="default" r:id="rId11"/>
+      <w:footerReference w:type="default" r:id="rId12"/>
       <w:pgSz w:w="11906" w:h="16838"/>
       <w:pgMar w:top="1440" w:right="1440" w:bottom="1440" w:left="1440" w:header="708" w:footer="708" w:gutter="0"/>
       <w:cols w:space="708"/>
@@ -166,6 +2053,1125 @@
 <file path=word/numbering.xml><?xml version="1.0" encoding="utf-8"?>
 <w:numbering xmlns:wpc="http://schemas.microsoft.com/office/word/2010/wordprocessingCanvas" xmlns:cx="http://schemas.microsoft.com/office/drawing/2014/chartex" xmlns:cx1="http://schemas.microsoft.com/office/drawing/2015/9/8/chartex" xmlns:cx2="http://schemas.microsoft.com/office/drawing/2015/10/21/chartex" xmlns:cx3="http://schemas.microsoft.com/office/drawing/2016/5/9/chartex" xmlns:cx4="http://schemas.microsoft.com/office/drawing/2016/5/10/chartex" xmlns:cx5="http://schemas.microsoft.com/office/drawing/2016/5/11/chartex" xmlns:cx6="http://schemas.microsoft.com/office/drawing/2016/5/12/chartex" xmlns:cx7="http://schemas.microsoft.com/office/drawing/2016/5/13/chartex" xmlns:cx8="http://schemas.microsoft.com/office/drawing/2016/5/14/chartex" xmlns:mc="http://schemas.openxmlformats.org/markup-compatibility/2006" xmlns:aink="http://schemas.microsoft.com/office/drawing/2016/ink" xmlns:am3d="http://schemas.microsoft.com/office/drawing/2017/model3d" xmlns:o="urn:schemas-microsoft-com:office:office" xmlns:oel="http://schemas.microsoft.com/office/2019/extlst" xmlns:r="http://schemas.openxmlformats.org/officeDocument/2006/relationships" xmlns:m="http://schemas.openxmlformats.org/officeDocument/2006/math" xmlns:v="urn:schemas-microsoft-com:vml" xmlns:wp14="http://schemas.microsoft.com/office/word/2010/wordprocessingDrawing" xmlns:wp="http://schemas.openxmlformats.org/drawingml/2006/wordprocessingDrawing" xmlns:w10="urn:schemas-microsoft-com:office:word" xmlns:w="http://schemas.openxmlformats.org/wordprocessingml/2006/main" xmlns:w14="http://schemas.microsoft.com/office/word/2010/wordml" xmlns:w15="http://schemas.microsoft.com/office/word/2012/wordml" xmlns:w16cex="http://schemas.microsoft.com/office/word/2018/wordml/cex" xmlns:w16cid="http://schemas.microsoft.com/office/word/2016/wordml/cid" xmlns:w16="http://schemas.microsoft.com/office/word/2018/wordml" xmlns:w16sdtdh="http://schemas.microsoft.com/office/word/2020/wordml/sdtdatahash" xmlns:w16se="http://schemas.microsoft.com/office/word/2015/wordml/symex" xmlns:wpg="http://schemas.microsoft.com/office/word/2010/wordprocessingGroup" xmlns:wpi="http://schemas.microsoft.com/office/word/2010/wordprocessingInk" xmlns:wne="http://schemas.microsoft.com/office/word/2006/wordml" xmlns:wps="http://schemas.microsoft.com/office/word/2010/wordprocessingShape" mc:Ignorable="w14 w15 w16se w16cid w16 w16cex w16sdtdh wp14">
   <w:abstractNum w:abstractNumId="0" w15:restartNumberingAfterBreak="0">
+    <w:nsid w:val="03214AA3"/>
+    <w:multiLevelType w:val="multilevel"/>
+    <w:tmpl w:val="0407001F"/>
+    <w:lvl w:ilvl="0">
+      <w:start w:val="1"/>
+      <w:numFmt w:val="decimal"/>
+      <w:lvlText w:val="%1."/>
+      <w:lvlJc w:val="left"/>
+      <w:pPr>
+        <w:ind w:left="360" w:hanging="360"/>
+      </w:pPr>
+    </w:lvl>
+    <w:lvl w:ilvl="1">
+      <w:start w:val="1"/>
+      <w:numFmt w:val="decimal"/>
+      <w:lvlText w:val="%1.%2."/>
+      <w:lvlJc w:val="left"/>
+      <w:pPr>
+        <w:ind w:left="792" w:hanging="432"/>
+      </w:pPr>
+    </w:lvl>
+    <w:lvl w:ilvl="2">
+      <w:start w:val="1"/>
+      <w:numFmt w:val="decimal"/>
+      <w:lvlText w:val="%1.%2.%3."/>
+      <w:lvlJc w:val="left"/>
+      <w:pPr>
+        <w:ind w:left="1224" w:hanging="504"/>
+      </w:pPr>
+    </w:lvl>
+    <w:lvl w:ilvl="3">
+      <w:start w:val="1"/>
+      <w:numFmt w:val="decimal"/>
+      <w:lvlText w:val="%1.%2.%3.%4."/>
+      <w:lvlJc w:val="left"/>
+      <w:pPr>
+        <w:ind w:left="1728" w:hanging="648"/>
+      </w:pPr>
+    </w:lvl>
+    <w:lvl w:ilvl="4">
+      <w:start w:val="1"/>
+      <w:numFmt w:val="decimal"/>
+      <w:lvlText w:val="%1.%2.%3.%4.%5."/>
+      <w:lvlJc w:val="left"/>
+      <w:pPr>
+        <w:ind w:left="2232" w:hanging="792"/>
+      </w:pPr>
+    </w:lvl>
+    <w:lvl w:ilvl="5">
+      <w:start w:val="1"/>
+      <w:numFmt w:val="decimal"/>
+      <w:lvlText w:val="%1.%2.%3.%4.%5.%6."/>
+      <w:lvlJc w:val="left"/>
+      <w:pPr>
+        <w:ind w:left="2736" w:hanging="936"/>
+      </w:pPr>
+    </w:lvl>
+    <w:lvl w:ilvl="6">
+      <w:start w:val="1"/>
+      <w:numFmt w:val="decimal"/>
+      <w:lvlText w:val="%1.%2.%3.%4.%5.%6.%7."/>
+      <w:lvlJc w:val="left"/>
+      <w:pPr>
+        <w:ind w:left="3240" w:hanging="1080"/>
+      </w:pPr>
+    </w:lvl>
+    <w:lvl w:ilvl="7">
+      <w:start w:val="1"/>
+      <w:numFmt w:val="decimal"/>
+      <w:lvlText w:val="%1.%2.%3.%4.%5.%6.%7.%8."/>
+      <w:lvlJc w:val="left"/>
+      <w:pPr>
+        <w:ind w:left="3744" w:hanging="1224"/>
+      </w:pPr>
+    </w:lvl>
+    <w:lvl w:ilvl="8">
+      <w:start w:val="1"/>
+      <w:numFmt w:val="decimal"/>
+      <w:lvlText w:val="%1.%2.%3.%4.%5.%6.%7.%8.%9."/>
+      <w:lvlJc w:val="left"/>
+      <w:pPr>
+        <w:ind w:left="4320" w:hanging="1440"/>
+      </w:pPr>
+    </w:lvl>
+  </w:abstractNum>
+  <w:abstractNum w:abstractNumId="1" w15:restartNumberingAfterBreak="0">
+    <w:nsid w:val="048F1A2E"/>
+    <w:multiLevelType w:val="hybridMultilevel"/>
+    <w:tmpl w:val="1EF6438E"/>
+    <w:lvl w:ilvl="0" w:tplc="DED406E8">
+      <w:start w:val="1"/>
+      <w:numFmt w:val="decimal"/>
+      <w:pStyle w:val="Heading1"/>
+      <w:lvlText w:val="%1."/>
+      <w:lvlJc w:val="left"/>
+      <w:pPr>
+        <w:ind w:left="720" w:hanging="360"/>
+      </w:pPr>
+    </w:lvl>
+    <w:lvl w:ilvl="1" w:tplc="04070019">
+      <w:start w:val="1"/>
+      <w:numFmt w:val="lowerLetter"/>
+      <w:lvlText w:val="%2."/>
+      <w:lvlJc w:val="left"/>
+      <w:pPr>
+        <w:ind w:left="1440" w:hanging="360"/>
+      </w:pPr>
+    </w:lvl>
+    <w:lvl w:ilvl="2" w:tplc="0407001B" w:tentative="1">
+      <w:start w:val="1"/>
+      <w:numFmt w:val="lowerRoman"/>
+      <w:lvlText w:val="%3."/>
+      <w:lvlJc w:val="right"/>
+      <w:pPr>
+        <w:ind w:left="2160" w:hanging="180"/>
+      </w:pPr>
+    </w:lvl>
+    <w:lvl w:ilvl="3" w:tplc="0407000F" w:tentative="1">
+      <w:start w:val="1"/>
+      <w:numFmt w:val="decimal"/>
+      <w:lvlText w:val="%4."/>
+      <w:lvlJc w:val="left"/>
+      <w:pPr>
+        <w:ind w:left="2880" w:hanging="360"/>
+      </w:pPr>
+    </w:lvl>
+    <w:lvl w:ilvl="4" w:tplc="04070019" w:tentative="1">
+      <w:start w:val="1"/>
+      <w:numFmt w:val="lowerLetter"/>
+      <w:lvlText w:val="%5."/>
+      <w:lvlJc w:val="left"/>
+      <w:pPr>
+        <w:ind w:left="3600" w:hanging="360"/>
+      </w:pPr>
+    </w:lvl>
+    <w:lvl w:ilvl="5" w:tplc="0407001B" w:tentative="1">
+      <w:start w:val="1"/>
+      <w:numFmt w:val="lowerRoman"/>
+      <w:lvlText w:val="%6."/>
+      <w:lvlJc w:val="right"/>
+      <w:pPr>
+        <w:ind w:left="4320" w:hanging="180"/>
+      </w:pPr>
+    </w:lvl>
+    <w:lvl w:ilvl="6" w:tplc="0407000F" w:tentative="1">
+      <w:start w:val="1"/>
+      <w:numFmt w:val="decimal"/>
+      <w:lvlText w:val="%7."/>
+      <w:lvlJc w:val="left"/>
+      <w:pPr>
+        <w:ind w:left="5040" w:hanging="360"/>
+      </w:pPr>
+    </w:lvl>
+    <w:lvl w:ilvl="7" w:tplc="04070019" w:tentative="1">
+      <w:start w:val="1"/>
+      <w:numFmt w:val="lowerLetter"/>
+      <w:lvlText w:val="%8."/>
+      <w:lvlJc w:val="left"/>
+      <w:pPr>
+        <w:ind w:left="5760" w:hanging="360"/>
+      </w:pPr>
+    </w:lvl>
+    <w:lvl w:ilvl="8" w:tplc="0407001B" w:tentative="1">
+      <w:start w:val="1"/>
+      <w:numFmt w:val="lowerRoman"/>
+      <w:lvlText w:val="%9."/>
+      <w:lvlJc w:val="right"/>
+      <w:pPr>
+        <w:ind w:left="6480" w:hanging="180"/>
+      </w:pPr>
+    </w:lvl>
+  </w:abstractNum>
+  <w:abstractNum w:abstractNumId="2" w15:restartNumberingAfterBreak="0">
+    <w:nsid w:val="0B42027E"/>
+    <w:multiLevelType w:val="hybridMultilevel"/>
+    <w:tmpl w:val="7A84BA5A"/>
+    <w:lvl w:ilvl="0" w:tplc="0407000F">
+      <w:start w:val="1"/>
+      <w:numFmt w:val="decimal"/>
+      <w:lvlText w:val="%1."/>
+      <w:lvlJc w:val="left"/>
+      <w:pPr>
+        <w:ind w:left="1068" w:hanging="360"/>
+      </w:pPr>
+    </w:lvl>
+    <w:lvl w:ilvl="1" w:tplc="04070019" w:tentative="1">
+      <w:start w:val="1"/>
+      <w:numFmt w:val="lowerLetter"/>
+      <w:lvlText w:val="%2."/>
+      <w:lvlJc w:val="left"/>
+      <w:pPr>
+        <w:ind w:left="1788" w:hanging="360"/>
+      </w:pPr>
+    </w:lvl>
+    <w:lvl w:ilvl="2" w:tplc="0407001B" w:tentative="1">
+      <w:start w:val="1"/>
+      <w:numFmt w:val="lowerRoman"/>
+      <w:lvlText w:val="%3."/>
+      <w:lvlJc w:val="right"/>
+      <w:pPr>
+        <w:ind w:left="2508" w:hanging="180"/>
+      </w:pPr>
+    </w:lvl>
+    <w:lvl w:ilvl="3" w:tplc="0407000F" w:tentative="1">
+      <w:start w:val="1"/>
+      <w:numFmt w:val="decimal"/>
+      <w:lvlText w:val="%4."/>
+      <w:lvlJc w:val="left"/>
+      <w:pPr>
+        <w:ind w:left="3228" w:hanging="360"/>
+      </w:pPr>
+    </w:lvl>
+    <w:lvl w:ilvl="4" w:tplc="04070019" w:tentative="1">
+      <w:start w:val="1"/>
+      <w:numFmt w:val="lowerLetter"/>
+      <w:lvlText w:val="%5."/>
+      <w:lvlJc w:val="left"/>
+      <w:pPr>
+        <w:ind w:left="3948" w:hanging="360"/>
+      </w:pPr>
+    </w:lvl>
+    <w:lvl w:ilvl="5" w:tplc="0407001B" w:tentative="1">
+      <w:start w:val="1"/>
+      <w:numFmt w:val="lowerRoman"/>
+      <w:lvlText w:val="%6."/>
+      <w:lvlJc w:val="right"/>
+      <w:pPr>
+        <w:ind w:left="4668" w:hanging="180"/>
+      </w:pPr>
+    </w:lvl>
+    <w:lvl w:ilvl="6" w:tplc="0407000F" w:tentative="1">
+      <w:start w:val="1"/>
+      <w:numFmt w:val="decimal"/>
+      <w:lvlText w:val="%7."/>
+      <w:lvlJc w:val="left"/>
+      <w:pPr>
+        <w:ind w:left="5388" w:hanging="360"/>
+      </w:pPr>
+    </w:lvl>
+    <w:lvl w:ilvl="7" w:tplc="04070019" w:tentative="1">
+      <w:start w:val="1"/>
+      <w:numFmt w:val="lowerLetter"/>
+      <w:lvlText w:val="%8."/>
+      <w:lvlJc w:val="left"/>
+      <w:pPr>
+        <w:ind w:left="6108" w:hanging="360"/>
+      </w:pPr>
+    </w:lvl>
+    <w:lvl w:ilvl="8" w:tplc="0407001B" w:tentative="1">
+      <w:start w:val="1"/>
+      <w:numFmt w:val="lowerRoman"/>
+      <w:lvlText w:val="%9."/>
+      <w:lvlJc w:val="right"/>
+      <w:pPr>
+        <w:ind w:left="6828" w:hanging="180"/>
+      </w:pPr>
+    </w:lvl>
+  </w:abstractNum>
+  <w:abstractNum w:abstractNumId="3" w15:restartNumberingAfterBreak="0">
+    <w:nsid w:val="1A783248"/>
+    <w:multiLevelType w:val="multilevel"/>
+    <w:tmpl w:val="0407001F"/>
+    <w:lvl w:ilvl="0">
+      <w:start w:val="1"/>
+      <w:numFmt w:val="decimal"/>
+      <w:lvlText w:val="%1."/>
+      <w:lvlJc w:val="left"/>
+      <w:pPr>
+        <w:ind w:left="360" w:hanging="360"/>
+      </w:pPr>
+    </w:lvl>
+    <w:lvl w:ilvl="1">
+      <w:start w:val="1"/>
+      <w:numFmt w:val="decimal"/>
+      <w:lvlText w:val="%1.%2."/>
+      <w:lvlJc w:val="left"/>
+      <w:pPr>
+        <w:ind w:left="792" w:hanging="432"/>
+      </w:pPr>
+    </w:lvl>
+    <w:lvl w:ilvl="2">
+      <w:start w:val="1"/>
+      <w:numFmt w:val="decimal"/>
+      <w:lvlText w:val="%1.%2.%3."/>
+      <w:lvlJc w:val="left"/>
+      <w:pPr>
+        <w:ind w:left="1224" w:hanging="504"/>
+      </w:pPr>
+    </w:lvl>
+    <w:lvl w:ilvl="3">
+      <w:start w:val="1"/>
+      <w:numFmt w:val="decimal"/>
+      <w:lvlText w:val="%1.%2.%3.%4."/>
+      <w:lvlJc w:val="left"/>
+      <w:pPr>
+        <w:ind w:left="1728" w:hanging="648"/>
+      </w:pPr>
+    </w:lvl>
+    <w:lvl w:ilvl="4">
+      <w:start w:val="1"/>
+      <w:numFmt w:val="decimal"/>
+      <w:lvlText w:val="%1.%2.%3.%4.%5."/>
+      <w:lvlJc w:val="left"/>
+      <w:pPr>
+        <w:ind w:left="2232" w:hanging="792"/>
+      </w:pPr>
+    </w:lvl>
+    <w:lvl w:ilvl="5">
+      <w:start w:val="1"/>
+      <w:numFmt w:val="decimal"/>
+      <w:lvlText w:val="%1.%2.%3.%4.%5.%6."/>
+      <w:lvlJc w:val="left"/>
+      <w:pPr>
+        <w:ind w:left="2736" w:hanging="936"/>
+      </w:pPr>
+    </w:lvl>
+    <w:lvl w:ilvl="6">
+      <w:start w:val="1"/>
+      <w:numFmt w:val="decimal"/>
+      <w:lvlText w:val="%1.%2.%3.%4.%5.%6.%7."/>
+      <w:lvlJc w:val="left"/>
+      <w:pPr>
+        <w:ind w:left="3240" w:hanging="1080"/>
+      </w:pPr>
+    </w:lvl>
+    <w:lvl w:ilvl="7">
+      <w:start w:val="1"/>
+      <w:numFmt w:val="decimal"/>
+      <w:lvlText w:val="%1.%2.%3.%4.%5.%6.%7.%8."/>
+      <w:lvlJc w:val="left"/>
+      <w:pPr>
+        <w:ind w:left="3744" w:hanging="1224"/>
+      </w:pPr>
+    </w:lvl>
+    <w:lvl w:ilvl="8">
+      <w:start w:val="1"/>
+      <w:numFmt w:val="decimal"/>
+      <w:lvlText w:val="%1.%2.%3.%4.%5.%6.%7.%8.%9."/>
+      <w:lvlJc w:val="left"/>
+      <w:pPr>
+        <w:ind w:left="4320" w:hanging="1440"/>
+      </w:pPr>
+    </w:lvl>
+  </w:abstractNum>
+  <w:abstractNum w:abstractNumId="4" w15:restartNumberingAfterBreak="0">
+    <w:nsid w:val="1F6110DA"/>
+    <w:multiLevelType w:val="hybridMultilevel"/>
+    <w:tmpl w:val="5B2C27B2"/>
+    <w:lvl w:ilvl="0" w:tplc="0407000F">
+      <w:start w:val="1"/>
+      <w:numFmt w:val="decimal"/>
+      <w:lvlText w:val="%1."/>
+      <w:lvlJc w:val="left"/>
+      <w:pPr>
+        <w:ind w:left="1068" w:hanging="360"/>
+      </w:pPr>
+    </w:lvl>
+    <w:lvl w:ilvl="1" w:tplc="04070019" w:tentative="1">
+      <w:start w:val="1"/>
+      <w:numFmt w:val="lowerLetter"/>
+      <w:lvlText w:val="%2."/>
+      <w:lvlJc w:val="left"/>
+      <w:pPr>
+        <w:ind w:left="1788" w:hanging="360"/>
+      </w:pPr>
+    </w:lvl>
+    <w:lvl w:ilvl="2" w:tplc="0407001B" w:tentative="1">
+      <w:start w:val="1"/>
+      <w:numFmt w:val="lowerRoman"/>
+      <w:lvlText w:val="%3."/>
+      <w:lvlJc w:val="right"/>
+      <w:pPr>
+        <w:ind w:left="2508" w:hanging="180"/>
+      </w:pPr>
+    </w:lvl>
+    <w:lvl w:ilvl="3" w:tplc="0407000F" w:tentative="1">
+      <w:start w:val="1"/>
+      <w:numFmt w:val="decimal"/>
+      <w:lvlText w:val="%4."/>
+      <w:lvlJc w:val="left"/>
+      <w:pPr>
+        <w:ind w:left="3228" w:hanging="360"/>
+      </w:pPr>
+    </w:lvl>
+    <w:lvl w:ilvl="4" w:tplc="04070019" w:tentative="1">
+      <w:start w:val="1"/>
+      <w:numFmt w:val="lowerLetter"/>
+      <w:lvlText w:val="%5."/>
+      <w:lvlJc w:val="left"/>
+      <w:pPr>
+        <w:ind w:left="3948" w:hanging="360"/>
+      </w:pPr>
+    </w:lvl>
+    <w:lvl w:ilvl="5" w:tplc="0407001B" w:tentative="1">
+      <w:start w:val="1"/>
+      <w:numFmt w:val="lowerRoman"/>
+      <w:lvlText w:val="%6."/>
+      <w:lvlJc w:val="right"/>
+      <w:pPr>
+        <w:ind w:left="4668" w:hanging="180"/>
+      </w:pPr>
+    </w:lvl>
+    <w:lvl w:ilvl="6" w:tplc="0407000F" w:tentative="1">
+      <w:start w:val="1"/>
+      <w:numFmt w:val="decimal"/>
+      <w:lvlText w:val="%7."/>
+      <w:lvlJc w:val="left"/>
+      <w:pPr>
+        <w:ind w:left="5388" w:hanging="360"/>
+      </w:pPr>
+    </w:lvl>
+    <w:lvl w:ilvl="7" w:tplc="04070019" w:tentative="1">
+      <w:start w:val="1"/>
+      <w:numFmt w:val="lowerLetter"/>
+      <w:lvlText w:val="%8."/>
+      <w:lvlJc w:val="left"/>
+      <w:pPr>
+        <w:ind w:left="6108" w:hanging="360"/>
+      </w:pPr>
+    </w:lvl>
+    <w:lvl w:ilvl="8" w:tplc="0407001B" w:tentative="1">
+      <w:start w:val="1"/>
+      <w:numFmt w:val="lowerRoman"/>
+      <w:lvlText w:val="%9."/>
+      <w:lvlJc w:val="right"/>
+      <w:pPr>
+        <w:ind w:left="6828" w:hanging="180"/>
+      </w:pPr>
+    </w:lvl>
+  </w:abstractNum>
+  <w:abstractNum w:abstractNumId="5" w15:restartNumberingAfterBreak="0">
+    <w:nsid w:val="26D0227E"/>
+    <w:multiLevelType w:val="hybridMultilevel"/>
+    <w:tmpl w:val="F2426C42"/>
+    <w:lvl w:ilvl="0" w:tplc="0407000F">
+      <w:start w:val="1"/>
+      <w:numFmt w:val="decimal"/>
+      <w:lvlText w:val="%1."/>
+      <w:lvlJc w:val="left"/>
+      <w:pPr>
+        <w:ind w:left="1080" w:hanging="360"/>
+      </w:pPr>
+    </w:lvl>
+    <w:lvl w:ilvl="1" w:tplc="04070019" w:tentative="1">
+      <w:start w:val="1"/>
+      <w:numFmt w:val="lowerLetter"/>
+      <w:lvlText w:val="%2."/>
+      <w:lvlJc w:val="left"/>
+      <w:pPr>
+        <w:ind w:left="1800" w:hanging="360"/>
+      </w:pPr>
+    </w:lvl>
+    <w:lvl w:ilvl="2" w:tplc="0407001B" w:tentative="1">
+      <w:start w:val="1"/>
+      <w:numFmt w:val="lowerRoman"/>
+      <w:lvlText w:val="%3."/>
+      <w:lvlJc w:val="right"/>
+      <w:pPr>
+        <w:ind w:left="2520" w:hanging="180"/>
+      </w:pPr>
+    </w:lvl>
+    <w:lvl w:ilvl="3" w:tplc="0407000F" w:tentative="1">
+      <w:start w:val="1"/>
+      <w:numFmt w:val="decimal"/>
+      <w:lvlText w:val="%4."/>
+      <w:lvlJc w:val="left"/>
+      <w:pPr>
+        <w:ind w:left="3240" w:hanging="360"/>
+      </w:pPr>
+    </w:lvl>
+    <w:lvl w:ilvl="4" w:tplc="04070019" w:tentative="1">
+      <w:start w:val="1"/>
+      <w:numFmt w:val="lowerLetter"/>
+      <w:lvlText w:val="%5."/>
+      <w:lvlJc w:val="left"/>
+      <w:pPr>
+        <w:ind w:left="3960" w:hanging="360"/>
+      </w:pPr>
+    </w:lvl>
+    <w:lvl w:ilvl="5" w:tplc="0407001B" w:tentative="1">
+      <w:start w:val="1"/>
+      <w:numFmt w:val="lowerRoman"/>
+      <w:lvlText w:val="%6."/>
+      <w:lvlJc w:val="right"/>
+      <w:pPr>
+        <w:ind w:left="4680" w:hanging="180"/>
+      </w:pPr>
+    </w:lvl>
+    <w:lvl w:ilvl="6" w:tplc="0407000F" w:tentative="1">
+      <w:start w:val="1"/>
+      <w:numFmt w:val="decimal"/>
+      <w:lvlText w:val="%7."/>
+      <w:lvlJc w:val="left"/>
+      <w:pPr>
+        <w:ind w:left="5400" w:hanging="360"/>
+      </w:pPr>
+    </w:lvl>
+    <w:lvl w:ilvl="7" w:tplc="04070019" w:tentative="1">
+      <w:start w:val="1"/>
+      <w:numFmt w:val="lowerLetter"/>
+      <w:lvlText w:val="%8."/>
+      <w:lvlJc w:val="left"/>
+      <w:pPr>
+        <w:ind w:left="6120" w:hanging="360"/>
+      </w:pPr>
+    </w:lvl>
+    <w:lvl w:ilvl="8" w:tplc="0407001B" w:tentative="1">
+      <w:start w:val="1"/>
+      <w:numFmt w:val="lowerRoman"/>
+      <w:lvlText w:val="%9."/>
+      <w:lvlJc w:val="right"/>
+      <w:pPr>
+        <w:ind w:left="6840" w:hanging="180"/>
+      </w:pPr>
+    </w:lvl>
+  </w:abstractNum>
+  <w:abstractNum w:abstractNumId="6" w15:restartNumberingAfterBreak="0">
+    <w:nsid w:val="2EC90E54"/>
+    <w:multiLevelType w:val="multilevel"/>
+    <w:tmpl w:val="0407001F"/>
+    <w:lvl w:ilvl="0">
+      <w:start w:val="1"/>
+      <w:numFmt w:val="decimal"/>
+      <w:lvlText w:val="%1."/>
+      <w:lvlJc w:val="left"/>
+      <w:pPr>
+        <w:ind w:left="360" w:hanging="360"/>
+      </w:pPr>
+    </w:lvl>
+    <w:lvl w:ilvl="1">
+      <w:start w:val="1"/>
+      <w:numFmt w:val="decimal"/>
+      <w:lvlText w:val="%1.%2."/>
+      <w:lvlJc w:val="left"/>
+      <w:pPr>
+        <w:ind w:left="792" w:hanging="432"/>
+      </w:pPr>
+    </w:lvl>
+    <w:lvl w:ilvl="2">
+      <w:start w:val="1"/>
+      <w:numFmt w:val="decimal"/>
+      <w:lvlText w:val="%1.%2.%3."/>
+      <w:lvlJc w:val="left"/>
+      <w:pPr>
+        <w:ind w:left="1224" w:hanging="504"/>
+      </w:pPr>
+    </w:lvl>
+    <w:lvl w:ilvl="3">
+      <w:start w:val="1"/>
+      <w:numFmt w:val="decimal"/>
+      <w:lvlText w:val="%1.%2.%3.%4."/>
+      <w:lvlJc w:val="left"/>
+      <w:pPr>
+        <w:ind w:left="1728" w:hanging="648"/>
+      </w:pPr>
+    </w:lvl>
+    <w:lvl w:ilvl="4">
+      <w:start w:val="1"/>
+      <w:numFmt w:val="decimal"/>
+      <w:lvlText w:val="%1.%2.%3.%4.%5."/>
+      <w:lvlJc w:val="left"/>
+      <w:pPr>
+        <w:ind w:left="2232" w:hanging="792"/>
+      </w:pPr>
+    </w:lvl>
+    <w:lvl w:ilvl="5">
+      <w:start w:val="1"/>
+      <w:numFmt w:val="decimal"/>
+      <w:lvlText w:val="%1.%2.%3.%4.%5.%6."/>
+      <w:lvlJc w:val="left"/>
+      <w:pPr>
+        <w:ind w:left="2736" w:hanging="936"/>
+      </w:pPr>
+    </w:lvl>
+    <w:lvl w:ilvl="6">
+      <w:start w:val="1"/>
+      <w:numFmt w:val="decimal"/>
+      <w:lvlText w:val="%1.%2.%3.%4.%5.%6.%7."/>
+      <w:lvlJc w:val="left"/>
+      <w:pPr>
+        <w:ind w:left="3240" w:hanging="1080"/>
+      </w:pPr>
+    </w:lvl>
+    <w:lvl w:ilvl="7">
+      <w:start w:val="1"/>
+      <w:numFmt w:val="decimal"/>
+      <w:lvlText w:val="%1.%2.%3.%4.%5.%6.%7.%8."/>
+      <w:lvlJc w:val="left"/>
+      <w:pPr>
+        <w:ind w:left="3744" w:hanging="1224"/>
+      </w:pPr>
+    </w:lvl>
+    <w:lvl w:ilvl="8">
+      <w:start w:val="1"/>
+      <w:numFmt w:val="decimal"/>
+      <w:lvlText w:val="%1.%2.%3.%4.%5.%6.%7.%8.%9."/>
+      <w:lvlJc w:val="left"/>
+      <w:pPr>
+        <w:ind w:left="4320" w:hanging="1440"/>
+      </w:pPr>
+    </w:lvl>
+  </w:abstractNum>
+  <w:abstractNum w:abstractNumId="7" w15:restartNumberingAfterBreak="0">
+    <w:nsid w:val="32B33D0F"/>
+    <w:multiLevelType w:val="hybridMultilevel"/>
+    <w:tmpl w:val="5D807DB6"/>
+    <w:lvl w:ilvl="0" w:tplc="0407000F">
+      <w:start w:val="1"/>
+      <w:numFmt w:val="decimal"/>
+      <w:lvlText w:val="%1."/>
+      <w:lvlJc w:val="left"/>
+      <w:pPr>
+        <w:ind w:left="1080" w:hanging="360"/>
+      </w:pPr>
+    </w:lvl>
+    <w:lvl w:ilvl="1" w:tplc="04070019" w:tentative="1">
+      <w:start w:val="1"/>
+      <w:numFmt w:val="lowerLetter"/>
+      <w:lvlText w:val="%2."/>
+      <w:lvlJc w:val="left"/>
+      <w:pPr>
+        <w:ind w:left="1800" w:hanging="360"/>
+      </w:pPr>
+    </w:lvl>
+    <w:lvl w:ilvl="2" w:tplc="0407001B" w:tentative="1">
+      <w:start w:val="1"/>
+      <w:numFmt w:val="lowerRoman"/>
+      <w:lvlText w:val="%3."/>
+      <w:lvlJc w:val="right"/>
+      <w:pPr>
+        <w:ind w:left="2520" w:hanging="180"/>
+      </w:pPr>
+    </w:lvl>
+    <w:lvl w:ilvl="3" w:tplc="0407000F" w:tentative="1">
+      <w:start w:val="1"/>
+      <w:numFmt w:val="decimal"/>
+      <w:lvlText w:val="%4."/>
+      <w:lvlJc w:val="left"/>
+      <w:pPr>
+        <w:ind w:left="3240" w:hanging="360"/>
+      </w:pPr>
+    </w:lvl>
+    <w:lvl w:ilvl="4" w:tplc="04070019" w:tentative="1">
+      <w:start w:val="1"/>
+      <w:numFmt w:val="lowerLetter"/>
+      <w:lvlText w:val="%5."/>
+      <w:lvlJc w:val="left"/>
+      <w:pPr>
+        <w:ind w:left="3960" w:hanging="360"/>
+      </w:pPr>
+    </w:lvl>
+    <w:lvl w:ilvl="5" w:tplc="0407001B" w:tentative="1">
+      <w:start w:val="1"/>
+      <w:numFmt w:val="lowerRoman"/>
+      <w:lvlText w:val="%6."/>
+      <w:lvlJc w:val="right"/>
+      <w:pPr>
+        <w:ind w:left="4680" w:hanging="180"/>
+      </w:pPr>
+    </w:lvl>
+    <w:lvl w:ilvl="6" w:tplc="0407000F" w:tentative="1">
+      <w:start w:val="1"/>
+      <w:numFmt w:val="decimal"/>
+      <w:lvlText w:val="%7."/>
+      <w:lvlJc w:val="left"/>
+      <w:pPr>
+        <w:ind w:left="5400" w:hanging="360"/>
+      </w:pPr>
+    </w:lvl>
+    <w:lvl w:ilvl="7" w:tplc="04070019" w:tentative="1">
+      <w:start w:val="1"/>
+      <w:numFmt w:val="lowerLetter"/>
+      <w:lvlText w:val="%8."/>
+      <w:lvlJc w:val="left"/>
+      <w:pPr>
+        <w:ind w:left="6120" w:hanging="360"/>
+      </w:pPr>
+    </w:lvl>
+    <w:lvl w:ilvl="8" w:tplc="0407001B" w:tentative="1">
+      <w:start w:val="1"/>
+      <w:numFmt w:val="lowerRoman"/>
+      <w:lvlText w:val="%9."/>
+      <w:lvlJc w:val="right"/>
+      <w:pPr>
+        <w:ind w:left="6840" w:hanging="180"/>
+      </w:pPr>
+    </w:lvl>
+  </w:abstractNum>
+  <w:abstractNum w:abstractNumId="8" w15:restartNumberingAfterBreak="0">
+    <w:nsid w:val="35275C0C"/>
+    <w:multiLevelType w:val="hybridMultilevel"/>
+    <w:tmpl w:val="ADD0766C"/>
+    <w:lvl w:ilvl="0" w:tplc="FFFFFFFF">
+      <w:start w:val="1"/>
+      <w:numFmt w:val="decimal"/>
+      <w:lvlText w:val="%1."/>
+      <w:lvlJc w:val="left"/>
+      <w:pPr>
+        <w:ind w:left="1068" w:hanging="360"/>
+      </w:pPr>
+    </w:lvl>
+    <w:lvl w:ilvl="1" w:tplc="0407000F">
+      <w:start w:val="1"/>
+      <w:numFmt w:val="decimal"/>
+      <w:lvlText w:val="%2."/>
+      <w:lvlJc w:val="left"/>
+      <w:pPr>
+        <w:ind w:left="1788" w:hanging="360"/>
+      </w:pPr>
+    </w:lvl>
+    <w:lvl w:ilvl="2" w:tplc="FFFFFFFF" w:tentative="1">
+      <w:start w:val="1"/>
+      <w:numFmt w:val="lowerRoman"/>
+      <w:lvlText w:val="%3."/>
+      <w:lvlJc w:val="right"/>
+      <w:pPr>
+        <w:ind w:left="2508" w:hanging="180"/>
+      </w:pPr>
+    </w:lvl>
+    <w:lvl w:ilvl="3" w:tplc="FFFFFFFF" w:tentative="1">
+      <w:start w:val="1"/>
+      <w:numFmt w:val="decimal"/>
+      <w:lvlText w:val="%4."/>
+      <w:lvlJc w:val="left"/>
+      <w:pPr>
+        <w:ind w:left="3228" w:hanging="360"/>
+      </w:pPr>
+    </w:lvl>
+    <w:lvl w:ilvl="4" w:tplc="FFFFFFFF" w:tentative="1">
+      <w:start w:val="1"/>
+      <w:numFmt w:val="lowerLetter"/>
+      <w:lvlText w:val="%5."/>
+      <w:lvlJc w:val="left"/>
+      <w:pPr>
+        <w:ind w:left="3948" w:hanging="360"/>
+      </w:pPr>
+    </w:lvl>
+    <w:lvl w:ilvl="5" w:tplc="FFFFFFFF" w:tentative="1">
+      <w:start w:val="1"/>
+      <w:numFmt w:val="lowerRoman"/>
+      <w:lvlText w:val="%6."/>
+      <w:lvlJc w:val="right"/>
+      <w:pPr>
+        <w:ind w:left="4668" w:hanging="180"/>
+      </w:pPr>
+    </w:lvl>
+    <w:lvl w:ilvl="6" w:tplc="FFFFFFFF" w:tentative="1">
+      <w:start w:val="1"/>
+      <w:numFmt w:val="decimal"/>
+      <w:lvlText w:val="%7."/>
+      <w:lvlJc w:val="left"/>
+      <w:pPr>
+        <w:ind w:left="5388" w:hanging="360"/>
+      </w:pPr>
+    </w:lvl>
+    <w:lvl w:ilvl="7" w:tplc="FFFFFFFF" w:tentative="1">
+      <w:start w:val="1"/>
+      <w:numFmt w:val="lowerLetter"/>
+      <w:lvlText w:val="%8."/>
+      <w:lvlJc w:val="left"/>
+      <w:pPr>
+        <w:ind w:left="6108" w:hanging="360"/>
+      </w:pPr>
+    </w:lvl>
+    <w:lvl w:ilvl="8" w:tplc="FFFFFFFF" w:tentative="1">
+      <w:start w:val="1"/>
+      <w:numFmt w:val="lowerRoman"/>
+      <w:lvlText w:val="%9."/>
+      <w:lvlJc w:val="right"/>
+      <w:pPr>
+        <w:ind w:left="6828" w:hanging="180"/>
+      </w:pPr>
+    </w:lvl>
+  </w:abstractNum>
+  <w:abstractNum w:abstractNumId="9" w15:restartNumberingAfterBreak="0">
+    <w:nsid w:val="356B1A39"/>
+    <w:multiLevelType w:val="hybridMultilevel"/>
+    <w:tmpl w:val="6A4C787C"/>
+    <w:lvl w:ilvl="0" w:tplc="0407000F">
+      <w:start w:val="1"/>
+      <w:numFmt w:val="decimal"/>
+      <w:lvlText w:val="%1."/>
+      <w:lvlJc w:val="left"/>
+      <w:pPr>
+        <w:ind w:left="1068" w:hanging="360"/>
+      </w:pPr>
+    </w:lvl>
+    <w:lvl w:ilvl="1" w:tplc="04070019" w:tentative="1">
+      <w:start w:val="1"/>
+      <w:numFmt w:val="lowerLetter"/>
+      <w:lvlText w:val="%2."/>
+      <w:lvlJc w:val="left"/>
+      <w:pPr>
+        <w:ind w:left="1788" w:hanging="360"/>
+      </w:pPr>
+    </w:lvl>
+    <w:lvl w:ilvl="2" w:tplc="0407001B" w:tentative="1">
+      <w:start w:val="1"/>
+      <w:numFmt w:val="lowerRoman"/>
+      <w:lvlText w:val="%3."/>
+      <w:lvlJc w:val="right"/>
+      <w:pPr>
+        <w:ind w:left="2508" w:hanging="180"/>
+      </w:pPr>
+    </w:lvl>
+    <w:lvl w:ilvl="3" w:tplc="0407000F" w:tentative="1">
+      <w:start w:val="1"/>
+      <w:numFmt w:val="decimal"/>
+      <w:lvlText w:val="%4."/>
+      <w:lvlJc w:val="left"/>
+      <w:pPr>
+        <w:ind w:left="3228" w:hanging="360"/>
+      </w:pPr>
+    </w:lvl>
+    <w:lvl w:ilvl="4" w:tplc="04070019" w:tentative="1">
+      <w:start w:val="1"/>
+      <w:numFmt w:val="lowerLetter"/>
+      <w:lvlText w:val="%5."/>
+      <w:lvlJc w:val="left"/>
+      <w:pPr>
+        <w:ind w:left="3948" w:hanging="360"/>
+      </w:pPr>
+    </w:lvl>
+    <w:lvl w:ilvl="5" w:tplc="0407001B" w:tentative="1">
+      <w:start w:val="1"/>
+      <w:numFmt w:val="lowerRoman"/>
+      <w:lvlText w:val="%6."/>
+      <w:lvlJc w:val="right"/>
+      <w:pPr>
+        <w:ind w:left="4668" w:hanging="180"/>
+      </w:pPr>
+    </w:lvl>
+    <w:lvl w:ilvl="6" w:tplc="0407000F" w:tentative="1">
+      <w:start w:val="1"/>
+      <w:numFmt w:val="decimal"/>
+      <w:lvlText w:val="%7."/>
+      <w:lvlJc w:val="left"/>
+      <w:pPr>
+        <w:ind w:left="5388" w:hanging="360"/>
+      </w:pPr>
+    </w:lvl>
+    <w:lvl w:ilvl="7" w:tplc="04070019" w:tentative="1">
+      <w:start w:val="1"/>
+      <w:numFmt w:val="lowerLetter"/>
+      <w:lvlText w:val="%8."/>
+      <w:lvlJc w:val="left"/>
+      <w:pPr>
+        <w:ind w:left="6108" w:hanging="360"/>
+      </w:pPr>
+    </w:lvl>
+    <w:lvl w:ilvl="8" w:tplc="0407001B" w:tentative="1">
+      <w:start w:val="1"/>
+      <w:numFmt w:val="lowerRoman"/>
+      <w:lvlText w:val="%9."/>
+      <w:lvlJc w:val="right"/>
+      <w:pPr>
+        <w:ind w:left="6828" w:hanging="180"/>
+      </w:pPr>
+    </w:lvl>
+  </w:abstractNum>
+  <w:abstractNum w:abstractNumId="10" w15:restartNumberingAfterBreak="0">
+    <w:nsid w:val="48454A22"/>
+    <w:multiLevelType w:val="multilevel"/>
+    <w:tmpl w:val="0407001F"/>
+    <w:lvl w:ilvl="0">
+      <w:start w:val="1"/>
+      <w:numFmt w:val="decimal"/>
+      <w:lvlText w:val="%1."/>
+      <w:lvlJc w:val="left"/>
+      <w:pPr>
+        <w:ind w:left="360" w:hanging="360"/>
+      </w:pPr>
+    </w:lvl>
+    <w:lvl w:ilvl="1">
+      <w:start w:val="1"/>
+      <w:numFmt w:val="decimal"/>
+      <w:lvlText w:val="%1.%2."/>
+      <w:lvlJc w:val="left"/>
+      <w:pPr>
+        <w:ind w:left="792" w:hanging="432"/>
+      </w:pPr>
+    </w:lvl>
+    <w:lvl w:ilvl="2">
+      <w:start w:val="1"/>
+      <w:numFmt w:val="decimal"/>
+      <w:lvlText w:val="%1.%2.%3."/>
+      <w:lvlJc w:val="left"/>
+      <w:pPr>
+        <w:ind w:left="1224" w:hanging="504"/>
+      </w:pPr>
+    </w:lvl>
+    <w:lvl w:ilvl="3">
+      <w:start w:val="1"/>
+      <w:numFmt w:val="decimal"/>
+      <w:lvlText w:val="%1.%2.%3.%4."/>
+      <w:lvlJc w:val="left"/>
+      <w:pPr>
+        <w:ind w:left="1728" w:hanging="648"/>
+      </w:pPr>
+    </w:lvl>
+    <w:lvl w:ilvl="4">
+      <w:start w:val="1"/>
+      <w:numFmt w:val="decimal"/>
+      <w:lvlText w:val="%1.%2.%3.%4.%5."/>
+      <w:lvlJc w:val="left"/>
+      <w:pPr>
+        <w:ind w:left="2232" w:hanging="792"/>
+      </w:pPr>
+    </w:lvl>
+    <w:lvl w:ilvl="5">
+      <w:start w:val="1"/>
+      <w:numFmt w:val="decimal"/>
+      <w:lvlText w:val="%1.%2.%3.%4.%5.%6."/>
+      <w:lvlJc w:val="left"/>
+      <w:pPr>
+        <w:ind w:left="2736" w:hanging="936"/>
+      </w:pPr>
+    </w:lvl>
+    <w:lvl w:ilvl="6">
+      <w:start w:val="1"/>
+      <w:numFmt w:val="decimal"/>
+      <w:lvlText w:val="%1.%2.%3.%4.%5.%6.%7."/>
+      <w:lvlJc w:val="left"/>
+      <w:pPr>
+        <w:ind w:left="3240" w:hanging="1080"/>
+      </w:pPr>
+    </w:lvl>
+    <w:lvl w:ilvl="7">
+      <w:start w:val="1"/>
+      <w:numFmt w:val="decimal"/>
+      <w:lvlText w:val="%1.%2.%3.%4.%5.%6.%7.%8."/>
+      <w:lvlJc w:val="left"/>
+      <w:pPr>
+        <w:ind w:left="3744" w:hanging="1224"/>
+      </w:pPr>
+    </w:lvl>
+    <w:lvl w:ilvl="8">
+      <w:start w:val="1"/>
+      <w:numFmt w:val="decimal"/>
+      <w:lvlText w:val="%1.%2.%3.%4.%5.%6.%7.%8.%9."/>
+      <w:lvlJc w:val="left"/>
+      <w:pPr>
+        <w:ind w:left="4320" w:hanging="1440"/>
+      </w:pPr>
+    </w:lvl>
+  </w:abstractNum>
+  <w:abstractNum w:abstractNumId="11" w15:restartNumberingAfterBreak="0">
+    <w:nsid w:val="527A6187"/>
+    <w:multiLevelType w:val="multilevel"/>
+    <w:tmpl w:val="0407001F"/>
+    <w:lvl w:ilvl="0">
+      <w:start w:val="1"/>
+      <w:numFmt w:val="decimal"/>
+      <w:lvlText w:val="%1."/>
+      <w:lvlJc w:val="left"/>
+      <w:pPr>
+        <w:ind w:left="360" w:hanging="360"/>
+      </w:pPr>
+    </w:lvl>
+    <w:lvl w:ilvl="1">
+      <w:start w:val="1"/>
+      <w:numFmt w:val="decimal"/>
+      <w:lvlText w:val="%1.%2."/>
+      <w:lvlJc w:val="left"/>
+      <w:pPr>
+        <w:ind w:left="792" w:hanging="432"/>
+      </w:pPr>
+    </w:lvl>
+    <w:lvl w:ilvl="2">
+      <w:start w:val="1"/>
+      <w:numFmt w:val="decimal"/>
+      <w:lvlText w:val="%1.%2.%3."/>
+      <w:lvlJc w:val="left"/>
+      <w:pPr>
+        <w:ind w:left="1224" w:hanging="504"/>
+      </w:pPr>
+    </w:lvl>
+    <w:lvl w:ilvl="3">
+      <w:start w:val="1"/>
+      <w:numFmt w:val="decimal"/>
+      <w:lvlText w:val="%1.%2.%3.%4."/>
+      <w:lvlJc w:val="left"/>
+      <w:pPr>
+        <w:ind w:left="1728" w:hanging="648"/>
+      </w:pPr>
+    </w:lvl>
+    <w:lvl w:ilvl="4">
+      <w:start w:val="1"/>
+      <w:numFmt w:val="decimal"/>
+      <w:lvlText w:val="%1.%2.%3.%4.%5."/>
+      <w:lvlJc w:val="left"/>
+      <w:pPr>
+        <w:ind w:left="2232" w:hanging="792"/>
+      </w:pPr>
+    </w:lvl>
+    <w:lvl w:ilvl="5">
+      <w:start w:val="1"/>
+      <w:numFmt w:val="decimal"/>
+      <w:lvlText w:val="%1.%2.%3.%4.%5.%6."/>
+      <w:lvlJc w:val="left"/>
+      <w:pPr>
+        <w:ind w:left="2736" w:hanging="936"/>
+      </w:pPr>
+    </w:lvl>
+    <w:lvl w:ilvl="6">
+      <w:start w:val="1"/>
+      <w:numFmt w:val="decimal"/>
+      <w:lvlText w:val="%1.%2.%3.%4.%5.%6.%7."/>
+      <w:lvlJc w:val="left"/>
+      <w:pPr>
+        <w:ind w:left="3240" w:hanging="1080"/>
+      </w:pPr>
+    </w:lvl>
+    <w:lvl w:ilvl="7">
+      <w:start w:val="1"/>
+      <w:numFmt w:val="decimal"/>
+      <w:lvlText w:val="%1.%2.%3.%4.%5.%6.%7.%8."/>
+      <w:lvlJc w:val="left"/>
+      <w:pPr>
+        <w:ind w:left="3744" w:hanging="1224"/>
+      </w:pPr>
+    </w:lvl>
+    <w:lvl w:ilvl="8">
+      <w:start w:val="1"/>
+      <w:numFmt w:val="decimal"/>
+      <w:lvlText w:val="%1.%2.%3.%4.%5.%6.%7.%8.%9."/>
+      <w:lvlJc w:val="left"/>
+      <w:pPr>
+        <w:ind w:left="4320" w:hanging="1440"/>
+      </w:pPr>
+    </w:lvl>
+  </w:abstractNum>
+  <w:abstractNum w:abstractNumId="12" w15:restartNumberingAfterBreak="0">
+    <w:nsid w:val="552F2444"/>
+    <w:multiLevelType w:val="hybridMultilevel"/>
+    <w:tmpl w:val="936AB178"/>
+    <w:lvl w:ilvl="0" w:tplc="0407000F">
+      <w:start w:val="1"/>
+      <w:numFmt w:val="decimal"/>
+      <w:lvlText w:val="%1."/>
+      <w:lvlJc w:val="left"/>
+      <w:pPr>
+        <w:ind w:left="360" w:hanging="360"/>
+      </w:pPr>
+    </w:lvl>
+    <w:lvl w:ilvl="1" w:tplc="04070019">
+      <w:start w:val="1"/>
+      <w:numFmt w:val="lowerLetter"/>
+      <w:lvlText w:val="%2."/>
+      <w:lvlJc w:val="left"/>
+      <w:pPr>
+        <w:ind w:left="1080" w:hanging="360"/>
+      </w:pPr>
+    </w:lvl>
+    <w:lvl w:ilvl="2" w:tplc="0407001B" w:tentative="1">
+      <w:start w:val="1"/>
+      <w:numFmt w:val="lowerRoman"/>
+      <w:lvlText w:val="%3."/>
+      <w:lvlJc w:val="right"/>
+      <w:pPr>
+        <w:ind w:left="1800" w:hanging="180"/>
+      </w:pPr>
+    </w:lvl>
+    <w:lvl w:ilvl="3" w:tplc="0407000F" w:tentative="1">
+      <w:start w:val="1"/>
+      <w:numFmt w:val="decimal"/>
+      <w:lvlText w:val="%4."/>
+      <w:lvlJc w:val="left"/>
+      <w:pPr>
+        <w:ind w:left="2520" w:hanging="360"/>
+      </w:pPr>
+    </w:lvl>
+    <w:lvl w:ilvl="4" w:tplc="04070019" w:tentative="1">
+      <w:start w:val="1"/>
+      <w:numFmt w:val="lowerLetter"/>
+      <w:lvlText w:val="%5."/>
+      <w:lvlJc w:val="left"/>
+      <w:pPr>
+        <w:ind w:left="3240" w:hanging="360"/>
+      </w:pPr>
+    </w:lvl>
+    <w:lvl w:ilvl="5" w:tplc="0407001B" w:tentative="1">
+      <w:start w:val="1"/>
+      <w:numFmt w:val="lowerRoman"/>
+      <w:lvlText w:val="%6."/>
+      <w:lvlJc w:val="right"/>
+      <w:pPr>
+        <w:ind w:left="3960" w:hanging="180"/>
+      </w:pPr>
+    </w:lvl>
+    <w:lvl w:ilvl="6" w:tplc="0407000F" w:tentative="1">
+      <w:start w:val="1"/>
+      <w:numFmt w:val="decimal"/>
+      <w:lvlText w:val="%7."/>
+      <w:lvlJc w:val="left"/>
+      <w:pPr>
+        <w:ind w:left="4680" w:hanging="360"/>
+      </w:pPr>
+    </w:lvl>
+    <w:lvl w:ilvl="7" w:tplc="04070019" w:tentative="1">
+      <w:start w:val="1"/>
+      <w:numFmt w:val="lowerLetter"/>
+      <w:lvlText w:val="%8."/>
+      <w:lvlJc w:val="left"/>
+      <w:pPr>
+        <w:ind w:left="5400" w:hanging="360"/>
+      </w:pPr>
+    </w:lvl>
+    <w:lvl w:ilvl="8" w:tplc="0407001B" w:tentative="1">
+      <w:start w:val="1"/>
+      <w:numFmt w:val="lowerRoman"/>
+      <w:lvlText w:val="%9."/>
+      <w:lvlJc w:val="right"/>
+      <w:pPr>
+        <w:ind w:left="6120" w:hanging="180"/>
+      </w:pPr>
+    </w:lvl>
+  </w:abstractNum>
+  <w:abstractNum w:abstractNumId="13" w15:restartNumberingAfterBreak="0">
     <w:nsid w:val="56D0433C"/>
     <w:multiLevelType w:val="hybridMultilevel"/>
     <w:tmpl w:val="D684005C"/>
@@ -254,8 +3260,314 @@
       </w:pPr>
     </w:lvl>
   </w:abstractNum>
+  <w:abstractNum w:abstractNumId="14" w15:restartNumberingAfterBreak="0">
+    <w:nsid w:val="5BA632B3"/>
+    <w:multiLevelType w:val="multilevel"/>
+    <w:tmpl w:val="0407001F"/>
+    <w:lvl w:ilvl="0">
+      <w:start w:val="1"/>
+      <w:numFmt w:val="decimal"/>
+      <w:lvlText w:val="%1."/>
+      <w:lvlJc w:val="left"/>
+      <w:pPr>
+        <w:ind w:left="360" w:hanging="360"/>
+      </w:pPr>
+    </w:lvl>
+    <w:lvl w:ilvl="1">
+      <w:start w:val="1"/>
+      <w:numFmt w:val="decimal"/>
+      <w:lvlText w:val="%1.%2."/>
+      <w:lvlJc w:val="left"/>
+      <w:pPr>
+        <w:ind w:left="792" w:hanging="432"/>
+      </w:pPr>
+    </w:lvl>
+    <w:lvl w:ilvl="2">
+      <w:start w:val="1"/>
+      <w:numFmt w:val="decimal"/>
+      <w:lvlText w:val="%1.%2.%3."/>
+      <w:lvlJc w:val="left"/>
+      <w:pPr>
+        <w:ind w:left="1224" w:hanging="504"/>
+      </w:pPr>
+    </w:lvl>
+    <w:lvl w:ilvl="3">
+      <w:start w:val="1"/>
+      <w:numFmt w:val="decimal"/>
+      <w:lvlText w:val="%1.%2.%3.%4."/>
+      <w:lvlJc w:val="left"/>
+      <w:pPr>
+        <w:ind w:left="1728" w:hanging="648"/>
+      </w:pPr>
+    </w:lvl>
+    <w:lvl w:ilvl="4">
+      <w:start w:val="1"/>
+      <w:numFmt w:val="decimal"/>
+      <w:lvlText w:val="%1.%2.%3.%4.%5."/>
+      <w:lvlJc w:val="left"/>
+      <w:pPr>
+        <w:ind w:left="2232" w:hanging="792"/>
+      </w:pPr>
+    </w:lvl>
+    <w:lvl w:ilvl="5">
+      <w:start w:val="1"/>
+      <w:numFmt w:val="decimal"/>
+      <w:lvlText w:val="%1.%2.%3.%4.%5.%6."/>
+      <w:lvlJc w:val="left"/>
+      <w:pPr>
+        <w:ind w:left="2736" w:hanging="936"/>
+      </w:pPr>
+    </w:lvl>
+    <w:lvl w:ilvl="6">
+      <w:start w:val="1"/>
+      <w:numFmt w:val="decimal"/>
+      <w:lvlText w:val="%1.%2.%3.%4.%5.%6.%7."/>
+      <w:lvlJc w:val="left"/>
+      <w:pPr>
+        <w:ind w:left="3240" w:hanging="1080"/>
+      </w:pPr>
+    </w:lvl>
+    <w:lvl w:ilvl="7">
+      <w:start w:val="1"/>
+      <w:numFmt w:val="decimal"/>
+      <w:lvlText w:val="%1.%2.%3.%4.%5.%6.%7.%8."/>
+      <w:lvlJc w:val="left"/>
+      <w:pPr>
+        <w:ind w:left="3744" w:hanging="1224"/>
+      </w:pPr>
+    </w:lvl>
+    <w:lvl w:ilvl="8">
+      <w:start w:val="1"/>
+      <w:numFmt w:val="decimal"/>
+      <w:lvlText w:val="%1.%2.%3.%4.%5.%6.%7.%8.%9."/>
+      <w:lvlJc w:val="left"/>
+      <w:pPr>
+        <w:ind w:left="4320" w:hanging="1440"/>
+      </w:pPr>
+    </w:lvl>
+  </w:abstractNum>
+  <w:abstractNum w:abstractNumId="15" w15:restartNumberingAfterBreak="0">
+    <w:nsid w:val="62EC4CBB"/>
+    <w:multiLevelType w:val="multilevel"/>
+    <w:tmpl w:val="0407001F"/>
+    <w:lvl w:ilvl="0">
+      <w:start w:val="1"/>
+      <w:numFmt w:val="decimal"/>
+      <w:lvlText w:val="%1."/>
+      <w:lvlJc w:val="left"/>
+      <w:pPr>
+        <w:ind w:left="360" w:hanging="360"/>
+      </w:pPr>
+    </w:lvl>
+    <w:lvl w:ilvl="1">
+      <w:start w:val="1"/>
+      <w:numFmt w:val="decimal"/>
+      <w:lvlText w:val="%1.%2."/>
+      <w:lvlJc w:val="left"/>
+      <w:pPr>
+        <w:ind w:left="792" w:hanging="432"/>
+      </w:pPr>
+    </w:lvl>
+    <w:lvl w:ilvl="2">
+      <w:start w:val="1"/>
+      <w:numFmt w:val="decimal"/>
+      <w:lvlText w:val="%1.%2.%3."/>
+      <w:lvlJc w:val="left"/>
+      <w:pPr>
+        <w:ind w:left="1224" w:hanging="504"/>
+      </w:pPr>
+    </w:lvl>
+    <w:lvl w:ilvl="3">
+      <w:start w:val="1"/>
+      <w:numFmt w:val="decimal"/>
+      <w:lvlText w:val="%1.%2.%3.%4."/>
+      <w:lvlJc w:val="left"/>
+      <w:pPr>
+        <w:ind w:left="1728" w:hanging="648"/>
+      </w:pPr>
+    </w:lvl>
+    <w:lvl w:ilvl="4">
+      <w:start w:val="1"/>
+      <w:numFmt w:val="decimal"/>
+      <w:lvlText w:val="%1.%2.%3.%4.%5."/>
+      <w:lvlJc w:val="left"/>
+      <w:pPr>
+        <w:ind w:left="2232" w:hanging="792"/>
+      </w:pPr>
+    </w:lvl>
+    <w:lvl w:ilvl="5">
+      <w:start w:val="1"/>
+      <w:numFmt w:val="decimal"/>
+      <w:lvlText w:val="%1.%2.%3.%4.%5.%6."/>
+      <w:lvlJc w:val="left"/>
+      <w:pPr>
+        <w:ind w:left="2736" w:hanging="936"/>
+      </w:pPr>
+    </w:lvl>
+    <w:lvl w:ilvl="6">
+      <w:start w:val="1"/>
+      <w:numFmt w:val="decimal"/>
+      <w:lvlText w:val="%1.%2.%3.%4.%5.%6.%7."/>
+      <w:lvlJc w:val="left"/>
+      <w:pPr>
+        <w:ind w:left="3240" w:hanging="1080"/>
+      </w:pPr>
+    </w:lvl>
+    <w:lvl w:ilvl="7">
+      <w:start w:val="1"/>
+      <w:numFmt w:val="decimal"/>
+      <w:lvlText w:val="%1.%2.%3.%4.%5.%6.%7.%8."/>
+      <w:lvlJc w:val="left"/>
+      <w:pPr>
+        <w:ind w:left="3744" w:hanging="1224"/>
+      </w:pPr>
+    </w:lvl>
+    <w:lvl w:ilvl="8">
+      <w:start w:val="1"/>
+      <w:numFmt w:val="decimal"/>
+      <w:lvlText w:val="%1.%2.%3.%4.%5.%6.%7.%8.%9."/>
+      <w:lvlJc w:val="left"/>
+      <w:pPr>
+        <w:ind w:left="4320" w:hanging="1440"/>
+      </w:pPr>
+    </w:lvl>
+  </w:abstractNum>
+  <w:abstractNum w:abstractNumId="16" w15:restartNumberingAfterBreak="0">
+    <w:nsid w:val="72446BF6"/>
+    <w:multiLevelType w:val="multilevel"/>
+    <w:tmpl w:val="0407001F"/>
+    <w:lvl w:ilvl="0">
+      <w:start w:val="1"/>
+      <w:numFmt w:val="decimal"/>
+      <w:lvlText w:val="%1."/>
+      <w:lvlJc w:val="left"/>
+      <w:pPr>
+        <w:ind w:left="360" w:hanging="360"/>
+      </w:pPr>
+    </w:lvl>
+    <w:lvl w:ilvl="1">
+      <w:start w:val="1"/>
+      <w:numFmt w:val="decimal"/>
+      <w:lvlText w:val="%1.%2."/>
+      <w:lvlJc w:val="left"/>
+      <w:pPr>
+        <w:ind w:left="792" w:hanging="432"/>
+      </w:pPr>
+    </w:lvl>
+    <w:lvl w:ilvl="2">
+      <w:start w:val="1"/>
+      <w:numFmt w:val="decimal"/>
+      <w:lvlText w:val="%1.%2.%3."/>
+      <w:lvlJc w:val="left"/>
+      <w:pPr>
+        <w:ind w:left="1224" w:hanging="504"/>
+      </w:pPr>
+    </w:lvl>
+    <w:lvl w:ilvl="3">
+      <w:start w:val="1"/>
+      <w:numFmt w:val="decimal"/>
+      <w:lvlText w:val="%1.%2.%3.%4."/>
+      <w:lvlJc w:val="left"/>
+      <w:pPr>
+        <w:ind w:left="1728" w:hanging="648"/>
+      </w:pPr>
+    </w:lvl>
+    <w:lvl w:ilvl="4">
+      <w:start w:val="1"/>
+      <w:numFmt w:val="decimal"/>
+      <w:lvlText w:val="%1.%2.%3.%4.%5."/>
+      <w:lvlJc w:val="left"/>
+      <w:pPr>
+        <w:ind w:left="2232" w:hanging="792"/>
+      </w:pPr>
+    </w:lvl>
+    <w:lvl w:ilvl="5">
+      <w:start w:val="1"/>
+      <w:numFmt w:val="decimal"/>
+      <w:lvlText w:val="%1.%2.%3.%4.%5.%6."/>
+      <w:lvlJc w:val="left"/>
+      <w:pPr>
+        <w:ind w:left="2736" w:hanging="936"/>
+      </w:pPr>
+    </w:lvl>
+    <w:lvl w:ilvl="6">
+      <w:start w:val="1"/>
+      <w:numFmt w:val="decimal"/>
+      <w:lvlText w:val="%1.%2.%3.%4.%5.%6.%7."/>
+      <w:lvlJc w:val="left"/>
+      <w:pPr>
+        <w:ind w:left="3240" w:hanging="1080"/>
+      </w:pPr>
+    </w:lvl>
+    <w:lvl w:ilvl="7">
+      <w:start w:val="1"/>
+      <w:numFmt w:val="decimal"/>
+      <w:lvlText w:val="%1.%2.%3.%4.%5.%6.%7.%8."/>
+      <w:lvlJc w:val="left"/>
+      <w:pPr>
+        <w:ind w:left="3744" w:hanging="1224"/>
+      </w:pPr>
+    </w:lvl>
+    <w:lvl w:ilvl="8">
+      <w:start w:val="1"/>
+      <w:numFmt w:val="decimal"/>
+      <w:lvlText w:val="%1.%2.%3.%4.%5.%6.%7.%8.%9."/>
+      <w:lvlJc w:val="left"/>
+      <w:pPr>
+        <w:ind w:left="4320" w:hanging="1440"/>
+      </w:pPr>
+    </w:lvl>
+  </w:abstractNum>
   <w:num w:numId="1" w16cid:durableId="186336132">
+    <w:abstractNumId w:val="13"/>
+  </w:num>
+  <w:num w:numId="2" w16cid:durableId="1107000320">
+    <w:abstractNumId w:val="12"/>
+  </w:num>
+  <w:num w:numId="3" w16cid:durableId="245918338">
+    <w:abstractNumId w:val="8"/>
+  </w:num>
+  <w:num w:numId="4" w16cid:durableId="824318713">
+    <w:abstractNumId w:val="1"/>
+  </w:num>
+  <w:num w:numId="5" w16cid:durableId="523251479">
+    <w:abstractNumId w:val="6"/>
+  </w:num>
+  <w:num w:numId="6" w16cid:durableId="24065339">
+    <w:abstractNumId w:val="15"/>
+  </w:num>
+  <w:num w:numId="7" w16cid:durableId="1591574152">
+    <w:abstractNumId w:val="16"/>
+  </w:num>
+  <w:num w:numId="8" w16cid:durableId="521239056">
     <w:abstractNumId w:val="0"/>
+  </w:num>
+  <w:num w:numId="9" w16cid:durableId="1191335589">
+    <w:abstractNumId w:val="10"/>
+  </w:num>
+  <w:num w:numId="10" w16cid:durableId="1219168028">
+    <w:abstractNumId w:val="14"/>
+  </w:num>
+  <w:num w:numId="11" w16cid:durableId="1563249128">
+    <w:abstractNumId w:val="3"/>
+  </w:num>
+  <w:num w:numId="12" w16cid:durableId="1816145580">
+    <w:abstractNumId w:val="7"/>
+  </w:num>
+  <w:num w:numId="13" w16cid:durableId="1394500165">
+    <w:abstractNumId w:val="9"/>
+  </w:num>
+  <w:num w:numId="14" w16cid:durableId="147525903">
+    <w:abstractNumId w:val="4"/>
+  </w:num>
+  <w:num w:numId="15" w16cid:durableId="1661078004">
+    <w:abstractNumId w:val="2"/>
+  </w:num>
+  <w:num w:numId="16" w16cid:durableId="1352603466">
+    <w:abstractNumId w:val="5"/>
+  </w:num>
+  <w:num w:numId="17" w16cid:durableId="852230216">
+    <w:abstractNumId w:val="11"/>
   </w:num>
 </w:numbering>
 </file>
@@ -672,6 +3984,9 @@
     <w:pPr>
       <w:keepNext/>
       <w:keepLines/>
+      <w:numPr>
+        <w:numId w:val="4"/>
+      </w:numPr>
       <w:spacing w:before="360" w:after="120"/>
       <w:outlineLvl w:val="0"/>
     </w:pPr>
@@ -731,7 +4046,7 @@
     <w:link w:val="SubtitleChar"/>
     <w:uiPriority w:val="11"/>
     <w:qFormat/>
-    <w:rsid w:val="001F1A98"/>
+    <w:rsid w:val="00AC5C8A"/>
     <w:pPr>
       <w:numPr>
         <w:ilvl w:val="1"/>
@@ -740,8 +4055,10 @@
     </w:pPr>
     <w:rPr>
       <w:rFonts w:eastAsiaTheme="minorEastAsia"/>
+      <w:b/>
       <w:color w:val="000000" w:themeColor="text1"/>
       <w:spacing w:val="15"/>
+      <w:sz w:val="24"/>
     </w:rPr>
   </w:style>
   <w:style w:type="character" w:customStyle="1" w:styleId="SubtitleChar">
@@ -749,11 +4066,13 @@
     <w:basedOn w:val="DefaultParagraphFont"/>
     <w:link w:val="Subtitle"/>
     <w:uiPriority w:val="11"/>
-    <w:rsid w:val="001F1A98"/>
+    <w:rsid w:val="00AC5C8A"/>
     <w:rPr>
       <w:rFonts w:eastAsiaTheme="minorEastAsia"/>
+      <w:b/>
       <w:color w:val="000000" w:themeColor="text1"/>
       <w:spacing w:val="15"/>
+      <w:sz w:val="24"/>
     </w:rPr>
   </w:style>
   <w:style w:type="paragraph" w:styleId="Title">
@@ -763,7 +4082,7 @@
     <w:link w:val="TitleChar"/>
     <w:uiPriority w:val="10"/>
     <w:qFormat/>
-    <w:rsid w:val="001F1A98"/>
+    <w:rsid w:val="00AC5C8A"/>
     <w:pPr>
       <w:spacing w:after="0" w:line="240" w:lineRule="auto"/>
       <w:contextualSpacing/>
@@ -771,7 +4090,8 @@
     </w:pPr>
     <w:rPr>
       <w:rFonts w:asciiTheme="majorHAnsi" w:eastAsiaTheme="majorEastAsia" w:hAnsiTheme="majorHAnsi" w:cstheme="majorBidi"/>
-      <w:color w:val="2F5496" w:themeColor="accent1" w:themeShade="BF"/>
+      <w:b/>
+      <w:color w:val="C00000"/>
       <w:spacing w:val="-10"/>
       <w:kern w:val="28"/>
       <w:sz w:val="72"/>
@@ -783,10 +4103,11 @@
     <w:basedOn w:val="DefaultParagraphFont"/>
     <w:link w:val="Title"/>
     <w:uiPriority w:val="10"/>
-    <w:rsid w:val="001F1A98"/>
+    <w:rsid w:val="00AC5C8A"/>
     <w:rPr>
       <w:rFonts w:asciiTheme="majorHAnsi" w:eastAsiaTheme="majorEastAsia" w:hAnsiTheme="majorHAnsi" w:cstheme="majorBidi"/>
-      <w:color w:val="2F5496" w:themeColor="accent1" w:themeShade="BF"/>
+      <w:b/>
+      <w:color w:val="C00000"/>
       <w:spacing w:val="-10"/>
       <w:kern w:val="28"/>
       <w:sz w:val="72"/>
@@ -836,6 +4157,60 @@
     <w:link w:val="Footer"/>
     <w:uiPriority w:val="99"/>
     <w:rsid w:val="001F1A98"/>
+  </w:style>
+  <w:style w:type="paragraph" w:styleId="TOCHeading">
+    <w:name w:val="TOC Heading"/>
+    <w:basedOn w:val="Heading1"/>
+    <w:next w:val="Normal"/>
+    <w:uiPriority w:val="39"/>
+    <w:unhideWhenUsed/>
+    <w:qFormat/>
+    <w:rsid w:val="00AC5C8A"/>
+    <w:pPr>
+      <w:spacing w:before="240" w:after="0"/>
+      <w:outlineLvl w:val="9"/>
+    </w:pPr>
+    <w:rPr>
+      <w:b w:val="0"/>
+      <w:color w:val="2F5496" w:themeColor="accent1" w:themeShade="BF"/>
+      <w:kern w:val="0"/>
+      <w:lang w:val="en-US"/>
+      <w14:ligatures w14:val="none"/>
+    </w:rPr>
+  </w:style>
+  <w:style w:type="paragraph" w:styleId="TOC1">
+    <w:name w:val="toc 1"/>
+    <w:basedOn w:val="Normal"/>
+    <w:next w:val="Normal"/>
+    <w:autoRedefine/>
+    <w:uiPriority w:val="39"/>
+    <w:unhideWhenUsed/>
+    <w:rsid w:val="00AC5C8A"/>
+    <w:pPr>
+      <w:spacing w:after="100"/>
+    </w:pPr>
+  </w:style>
+  <w:style w:type="character" w:styleId="Hyperlink">
+    <w:name w:val="Hyperlink"/>
+    <w:basedOn w:val="DefaultParagraphFont"/>
+    <w:uiPriority w:val="99"/>
+    <w:unhideWhenUsed/>
+    <w:rsid w:val="00AC5C8A"/>
+    <w:rPr>
+      <w:color w:val="0563C1" w:themeColor="hyperlink"/>
+      <w:u w:val="single"/>
+    </w:rPr>
+  </w:style>
+  <w:style w:type="paragraph" w:styleId="ListParagraph">
+    <w:name w:val="List Paragraph"/>
+    <w:basedOn w:val="Normal"/>
+    <w:uiPriority w:val="34"/>
+    <w:qFormat/>
+    <w:rsid w:val="00E115BC"/>
+    <w:pPr>
+      <w:ind w:left="720"/>
+      <w:contextualSpacing/>
+    </w:pPr>
   </w:style>
 </w:styles>
 </file>
@@ -1133,4 +4508,16 @@
     </a:ext>
   </a:extLst>
 </a:theme>
+</file>
+
+<file path=customXml/item1.xml><?xml version="1.0" encoding="utf-8"?>
+<b:Sources xmlns:b="http://schemas.openxmlformats.org/officeDocument/2006/bibliography" xmlns="http://schemas.openxmlformats.org/officeDocument/2006/bibliography" SelectedStyle="\APASixthEditionOfficeOnline.xsl" StyleName="APA" Version="6"/>
+</file>
+
+<file path=customXml/itemProps1.xml><?xml version="1.0" encoding="utf-8"?>
+<ds:datastoreItem xmlns:ds="http://schemas.openxmlformats.org/officeDocument/2006/customXml" ds:itemID="{7CCC8543-95C2-4F2B-B3A8-CDEEC7534EA0}">
+  <ds:schemaRefs>
+    <ds:schemaRef ds:uri="http://schemas.openxmlformats.org/officeDocument/2006/bibliography"/>
+  </ds:schemaRefs>
+</ds:datastoreItem>
 </file>
</xml_diff>